<commit_message>
Week 11 update 5.2-final
</commit_message>
<xml_diff>
--- a/Week-11-JQuery_and_AJAX/Week 11_Career Services Instructions.docx
+++ b/Week-11-JQuery_and_AJAX/Week 11_Career Services Instructions.docx
@@ -1,6 +1,6 @@
 
 <file path=word/document.xml><?xml version="1.0" encoding="utf-8"?>
-<w:document xmlns:wpc="http://schemas.microsoft.com/office/word/2010/wordprocessingCanvas" xmlns:cx="http://schemas.microsoft.com/office/drawing/2014/chartex" xmlns:cx1="http://schemas.microsoft.com/office/drawing/2015/9/8/chartex" xmlns:cx2="http://schemas.microsoft.com/office/drawing/2015/10/21/chartex" xmlns:cx3="http://schemas.microsoft.com/office/drawing/2016/5/9/chartex" xmlns:cx4="http://schemas.microsoft.com/office/drawing/2016/5/10/chartex" xmlns:cx5="http://schemas.microsoft.com/office/drawing/2016/5/11/chartex" xmlns:cx6="http://schemas.microsoft.com/office/drawing/2016/5/12/chartex" xmlns:cx7="http://schemas.microsoft.com/office/drawing/2016/5/13/chartex" xmlns:cx8="http://schemas.microsoft.com/office/drawing/2016/5/14/chartex" xmlns:mc="http://schemas.openxmlformats.org/markup-compatibility/2006" xmlns:aink="http://schemas.microsoft.com/office/drawing/2016/ink" xmlns:am3d="http://schemas.microsoft.com/office/drawing/2017/model3d" xmlns:o="urn:schemas-microsoft-com:office:office" xmlns:r="http://schemas.openxmlformats.org/officeDocument/2006/relationships" xmlns:m="http://schemas.openxmlformats.org/officeDocument/2006/math" xmlns:v="urn:schemas-microsoft-com:vml" xmlns:wp14="http://schemas.microsoft.com/office/word/2010/wordprocessingDrawing" xmlns:wp="http://schemas.openxmlformats.org/drawingml/2006/wordprocessingDrawing" xmlns:w10="urn:schemas-microsoft-com:office:word" xmlns:w="http://schemas.openxmlformats.org/wordprocessingml/2006/main" xmlns:w14="http://schemas.microsoft.com/office/word/2010/wordml" xmlns:w15="http://schemas.microsoft.com/office/word/2012/wordml" xmlns:w16cex="http://schemas.microsoft.com/office/word/2018/wordml/cex" xmlns:w16cid="http://schemas.microsoft.com/office/word/2016/wordml/cid" xmlns:w16="http://schemas.microsoft.com/office/word/2018/wordml" xmlns:w16se="http://schemas.microsoft.com/office/word/2015/wordml/symex" xmlns:wpg="http://schemas.microsoft.com/office/word/2010/wordprocessingGroup" xmlns:wpi="http://schemas.microsoft.com/office/word/2010/wordprocessingInk" xmlns:wne="http://schemas.microsoft.com/office/word/2006/wordml" xmlns:wps="http://schemas.microsoft.com/office/word/2010/wordprocessingShape" mc:Ignorable="w14 w15 w16se w16cid w16 w16cex wp14">
+<w:document xmlns:wpc="http://schemas.microsoft.com/office/word/2010/wordprocessingCanvas" xmlns:cx="http://schemas.microsoft.com/office/drawing/2014/chartex" xmlns:cx1="http://schemas.microsoft.com/office/drawing/2015/9/8/chartex" xmlns:cx2="http://schemas.microsoft.com/office/drawing/2015/10/21/chartex" xmlns:cx3="http://schemas.microsoft.com/office/drawing/2016/5/9/chartex" xmlns:cx4="http://schemas.microsoft.com/office/drawing/2016/5/10/chartex" xmlns:cx5="http://schemas.microsoft.com/office/drawing/2016/5/11/chartex" xmlns:cx6="http://schemas.microsoft.com/office/drawing/2016/5/12/chartex" xmlns:cx7="http://schemas.microsoft.com/office/drawing/2016/5/13/chartex" xmlns:cx8="http://schemas.microsoft.com/office/drawing/2016/5/14/chartex" xmlns:mc="http://schemas.openxmlformats.org/markup-compatibility/2006" xmlns:aink="http://schemas.microsoft.com/office/drawing/2016/ink" xmlns:am3d="http://schemas.microsoft.com/office/drawing/2017/model3d" xmlns:o="urn:schemas-microsoft-com:office:office" xmlns:oel="http://schemas.microsoft.com/office/2019/extlst" xmlns:r="http://schemas.openxmlformats.org/officeDocument/2006/relationships" xmlns:m="http://schemas.openxmlformats.org/officeDocument/2006/math" xmlns:v="urn:schemas-microsoft-com:vml" xmlns:wp14="http://schemas.microsoft.com/office/word/2010/wordprocessingDrawing" xmlns:wp="http://schemas.openxmlformats.org/drawingml/2006/wordprocessingDrawing" xmlns:w10="urn:schemas-microsoft-com:office:word" xmlns:w="http://schemas.openxmlformats.org/wordprocessingml/2006/main" xmlns:w14="http://schemas.microsoft.com/office/word/2010/wordml" xmlns:w15="http://schemas.microsoft.com/office/word/2012/wordml" xmlns:w16cex="http://schemas.microsoft.com/office/word/2018/wordml/cex" xmlns:w16cid="http://schemas.microsoft.com/office/word/2016/wordml/cid" xmlns:w16="http://schemas.microsoft.com/office/word/2018/wordml" xmlns:w16sdtdh="http://schemas.microsoft.com/office/word/2020/wordml/sdtdatahash" xmlns:w16se="http://schemas.microsoft.com/office/word/2015/wordml/symex" xmlns:wpg="http://schemas.microsoft.com/office/word/2010/wordprocessingGroup" xmlns:wpi="http://schemas.microsoft.com/office/word/2010/wordprocessingInk" xmlns:wne="http://schemas.microsoft.com/office/word/2006/wordml" xmlns:wps="http://schemas.microsoft.com/office/word/2010/wordprocessingShape" mc:Ignorable="w14 w15 w16se w16cid w16 w16cex w16sdtdh wp14">
   <w:body>
     <w:p>
       <w:pPr>
@@ -319,18 +319,44 @@
                 <w:szCs w:val="24"/>
               </w:rPr>
             </w:pPr>
-          </w:p>
-        </w:tc>
-        <w:tc>
-          <w:tcPr>
-            <w:tcW w:w="4675" w:type="dxa"/>
-          </w:tcPr>
-          <w:p>
-            <w:pPr>
-              <w:rPr>
-                <w:szCs w:val="24"/>
-              </w:rPr>
-            </w:pPr>
+            <w:r>
+              <w:rPr>
+                <w:szCs w:val="24"/>
+              </w:rPr>
+              <w:t>Name some CSS frameworks.</w:t>
+            </w:r>
+          </w:p>
+        </w:tc>
+        <w:tc>
+          <w:tcPr>
+            <w:tcW w:w="4675" w:type="dxa"/>
+          </w:tcPr>
+          <w:p>
+            <w:pPr>
+              <w:rPr>
+                <w:szCs w:val="24"/>
+              </w:rPr>
+            </w:pPr>
+            <w:r>
+              <w:rPr>
+                <w:szCs w:val="24"/>
+              </w:rPr>
+              <w:t xml:space="preserve">CSS frameworks are libraries that make web page styling easier. Some of them are Foundation, Bootstrap, Gumby, </w:t>
+            </w:r>
+            <w:proofErr w:type="spellStart"/>
+            <w:r>
+              <w:rPr>
+                <w:szCs w:val="24"/>
+              </w:rPr>
+              <w:t>Ukit</w:t>
+            </w:r>
+            <w:proofErr w:type="spellEnd"/>
+            <w:r>
+              <w:rPr>
+                <w:szCs w:val="24"/>
+              </w:rPr>
+              <w:t>, Semantic UI, etc.</w:t>
+            </w:r>
           </w:p>
         </w:tc>
       </w:tr>
@@ -345,18 +371,50 @@
                 <w:szCs w:val="24"/>
               </w:rPr>
             </w:pPr>
-          </w:p>
-        </w:tc>
-        <w:tc>
-          <w:tcPr>
-            <w:tcW w:w="4675" w:type="dxa"/>
-          </w:tcPr>
-          <w:p>
-            <w:pPr>
-              <w:rPr>
-                <w:szCs w:val="24"/>
-              </w:rPr>
-            </w:pPr>
+            <w:r>
+              <w:rPr>
+                <w:szCs w:val="24"/>
+              </w:rPr>
+              <w:t>What do you understand by the universal sector?</w:t>
+            </w:r>
+          </w:p>
+        </w:tc>
+        <w:tc>
+          <w:tcPr>
+            <w:tcW w:w="4675" w:type="dxa"/>
+          </w:tcPr>
+          <w:p>
+            <w:pPr>
+              <w:rPr>
+                <w:szCs w:val="24"/>
+              </w:rPr>
+            </w:pPr>
+            <w:r>
+              <w:rPr>
+                <w:szCs w:val="24"/>
+              </w:rPr>
+              <w:t>A universal selector is a selector that matches any element type's name instead of selecting elements of a particular type.</w:t>
+            </w:r>
+            <w:r>
+              <w:rPr>
+                <w:szCs w:val="24"/>
+              </w:rPr>
+              <w:t xml:space="preserve"> Signified by a * in </w:t>
+            </w:r>
+            <w:proofErr w:type="spellStart"/>
+            <w:r>
+              <w:rPr>
+                <w:szCs w:val="24"/>
+              </w:rPr>
+              <w:t>css</w:t>
+            </w:r>
+            <w:proofErr w:type="spellEnd"/>
+            <w:r>
+              <w:rPr>
+                <w:szCs w:val="24"/>
+              </w:rPr>
+              <w:t>.</w:t>
+            </w:r>
           </w:p>
         </w:tc>
       </w:tr>
@@ -371,18 +429,30 @@
                 <w:szCs w:val="24"/>
               </w:rPr>
             </w:pPr>
-          </w:p>
-        </w:tc>
-        <w:tc>
-          <w:tcPr>
-            <w:tcW w:w="4675" w:type="dxa"/>
-          </w:tcPr>
-          <w:p>
-            <w:pPr>
-              <w:rPr>
-                <w:szCs w:val="24"/>
-              </w:rPr>
-            </w:pPr>
+            <w:r>
+              <w:rPr>
+                <w:szCs w:val="24"/>
+              </w:rPr>
+              <w:t>What are the elements of the CSS Box Model?</w:t>
+            </w:r>
+          </w:p>
+        </w:tc>
+        <w:tc>
+          <w:tcPr>
+            <w:tcW w:w="4675" w:type="dxa"/>
+          </w:tcPr>
+          <w:p>
+            <w:pPr>
+              <w:rPr>
+                <w:szCs w:val="24"/>
+              </w:rPr>
+            </w:pPr>
+            <w:r>
+              <w:rPr>
+                <w:szCs w:val="24"/>
+              </w:rPr>
+              <w:t>The CSS box model defines the layout and design of CSS elements. The elements are content (like text and images, padding (the area around content), border (the area around padding), and margin (the area around the border)</w:t>
+            </w:r>
           </w:p>
         </w:tc>
       </w:tr>
@@ -397,18 +467,30 @@
                 <w:szCs w:val="24"/>
               </w:rPr>
             </w:pPr>
-          </w:p>
-        </w:tc>
-        <w:tc>
-          <w:tcPr>
-            <w:tcW w:w="4675" w:type="dxa"/>
-          </w:tcPr>
-          <w:p>
-            <w:pPr>
-              <w:rPr>
-                <w:szCs w:val="24"/>
-              </w:rPr>
-            </w:pPr>
+            <w:r>
+              <w:rPr>
+                <w:szCs w:val="24"/>
+              </w:rPr>
+              <w:t>How can CSS be integrated into an HTML page?</w:t>
+            </w:r>
+          </w:p>
+        </w:tc>
+        <w:tc>
+          <w:tcPr>
+            <w:tcW w:w="4675" w:type="dxa"/>
+          </w:tcPr>
+          <w:p>
+            <w:pPr>
+              <w:rPr>
+                <w:szCs w:val="24"/>
+              </w:rPr>
+            </w:pPr>
+            <w:r>
+              <w:rPr>
+                <w:szCs w:val="24"/>
+              </w:rPr>
+              <w:t>There are three ways of integrating CSS into HTML: using style tags in the head section, using inline-styling, writing CSS in a separate file, and linking into the HTML page by the link tag.</w:t>
+            </w:r>
           </w:p>
         </w:tc>
       </w:tr>
@@ -423,18 +505,30 @@
                 <w:szCs w:val="24"/>
               </w:rPr>
             </w:pPr>
-          </w:p>
-        </w:tc>
-        <w:tc>
-          <w:tcPr>
-            <w:tcW w:w="4675" w:type="dxa"/>
-          </w:tcPr>
-          <w:p>
-            <w:pPr>
-              <w:rPr>
-                <w:szCs w:val="24"/>
-              </w:rPr>
-            </w:pPr>
+            <w:r>
+              <w:rPr>
+                <w:szCs w:val="24"/>
+              </w:rPr>
+              <w:t>Explain a few advantages of CSS.</w:t>
+            </w:r>
+          </w:p>
+        </w:tc>
+        <w:tc>
+          <w:tcPr>
+            <w:tcW w:w="4675" w:type="dxa"/>
+          </w:tcPr>
+          <w:p>
+            <w:pPr>
+              <w:rPr>
+                <w:szCs w:val="24"/>
+              </w:rPr>
+            </w:pPr>
+            <w:r>
+              <w:rPr>
+                <w:szCs w:val="24"/>
+              </w:rPr>
+              <w:t>With CSS, different documents can be controlled using a single site, styles can be grouped in complex situations using selectors and grouping methods, and multiple HTML elements can have classes.</w:t>
+            </w:r>
           </w:p>
         </w:tc>
       </w:tr>
@@ -449,18 +543,30 @@
                 <w:szCs w:val="24"/>
               </w:rPr>
             </w:pPr>
-          </w:p>
-        </w:tc>
-        <w:tc>
-          <w:tcPr>
-            <w:tcW w:w="4675" w:type="dxa"/>
-          </w:tcPr>
-          <w:p>
-            <w:pPr>
-              <w:rPr>
-                <w:szCs w:val="24"/>
-              </w:rPr>
-            </w:pPr>
+            <w:r>
+              <w:rPr>
+                <w:szCs w:val="24"/>
+              </w:rPr>
+              <w:t>What was the purpose of developing CSS?</w:t>
+            </w:r>
+          </w:p>
+        </w:tc>
+        <w:tc>
+          <w:tcPr>
+            <w:tcW w:w="4675" w:type="dxa"/>
+          </w:tcPr>
+          <w:p>
+            <w:pPr>
+              <w:rPr>
+                <w:szCs w:val="24"/>
+              </w:rPr>
+            </w:pPr>
+            <w:r>
+              <w:rPr>
+                <w:szCs w:val="24"/>
+              </w:rPr>
+              <w:t>CSS was developed to define the visual appearances of websites. It allows developers to separate the structure and content of a website that was not possible before.</w:t>
+            </w:r>
           </w:p>
         </w:tc>
       </w:tr>
@@ -475,18 +581,43 @@
                 <w:szCs w:val="24"/>
               </w:rPr>
             </w:pPr>
-          </w:p>
-        </w:tc>
-        <w:tc>
-          <w:tcPr>
-            <w:tcW w:w="4675" w:type="dxa"/>
-          </w:tcPr>
-          <w:p>
-            <w:pPr>
-              <w:rPr>
-                <w:szCs w:val="24"/>
-              </w:rPr>
-            </w:pPr>
+            <w:r>
+              <w:rPr>
+                <w:szCs w:val="24"/>
+              </w:rPr>
+              <w:lastRenderedPageBreak/>
+              <w:t>How can you target h3 and h2 with the same styling?</w:t>
+            </w:r>
+          </w:p>
+        </w:tc>
+        <w:tc>
+          <w:tcPr>
+            <w:tcW w:w="4675" w:type="dxa"/>
+          </w:tcPr>
+          <w:p>
+            <w:pPr>
+              <w:rPr>
+                <w:szCs w:val="24"/>
+              </w:rPr>
+            </w:pPr>
+            <w:r>
+              <w:rPr>
+                <w:szCs w:val="24"/>
+              </w:rPr>
+              <w:t>Multiple elements can be targeted by separating with a comma:</w:t>
+            </w:r>
+            <w:r>
+              <w:rPr>
+                <w:szCs w:val="24"/>
+              </w:rPr>
+              <w:t xml:space="preserve"> </w:t>
+            </w:r>
+            <w:r>
+              <w:rPr>
+                <w:szCs w:val="24"/>
+              </w:rPr>
+              <w:t>h2, h3 {color: red;}</w:t>
+            </w:r>
           </w:p>
         </w:tc>
       </w:tr>
@@ -501,18 +632,44 @@
                 <w:szCs w:val="24"/>
               </w:rPr>
             </w:pPr>
-          </w:p>
-        </w:tc>
-        <w:tc>
-          <w:tcPr>
-            <w:tcW w:w="4675" w:type="dxa"/>
-          </w:tcPr>
-          <w:p>
-            <w:pPr>
-              <w:rPr>
-                <w:szCs w:val="24"/>
-              </w:rPr>
-            </w:pPr>
+            <w:r>
+              <w:rPr>
+                <w:szCs w:val="24"/>
+              </w:rPr>
+              <w:t>What is Ajax?</w:t>
+            </w:r>
+          </w:p>
+        </w:tc>
+        <w:tc>
+          <w:tcPr>
+            <w:tcW w:w="4675" w:type="dxa"/>
+          </w:tcPr>
+          <w:p>
+            <w:pPr>
+              <w:rPr>
+                <w:szCs w:val="24"/>
+              </w:rPr>
+            </w:pPr>
+            <w:r>
+              <w:rPr>
+                <w:szCs w:val="24"/>
+              </w:rPr>
+              <w:t xml:space="preserve">Ajax is abbreviated as Asynchronous </w:t>
+            </w:r>
+            <w:proofErr w:type="spellStart"/>
+            <w:r>
+              <w:rPr>
+                <w:szCs w:val="24"/>
+              </w:rPr>
+              <w:t>Javascript</w:t>
+            </w:r>
+            <w:proofErr w:type="spellEnd"/>
+            <w:r>
+              <w:rPr>
+                <w:szCs w:val="24"/>
+              </w:rPr>
+              <w:t xml:space="preserve"> and XML. It is new technique used to create better, faster and more interactive web systems or applications. Ajax uses asynchronous data transfer between the Browser and the web server.</w:t>
+            </w:r>
           </w:p>
         </w:tc>
       </w:tr>
@@ -527,18 +684,30 @@
                 <w:szCs w:val="24"/>
               </w:rPr>
             </w:pPr>
-          </w:p>
-        </w:tc>
-        <w:tc>
-          <w:tcPr>
-            <w:tcW w:w="4675" w:type="dxa"/>
-          </w:tcPr>
-          <w:p>
-            <w:pPr>
-              <w:rPr>
-                <w:szCs w:val="24"/>
-              </w:rPr>
-            </w:pPr>
+            <w:r>
+              <w:rPr>
+                <w:szCs w:val="24"/>
+              </w:rPr>
+              <w:t>What are Ajax applications?</w:t>
+            </w:r>
+          </w:p>
+        </w:tc>
+        <w:tc>
+          <w:tcPr>
+            <w:tcW w:w="4675" w:type="dxa"/>
+          </w:tcPr>
+          <w:p>
+            <w:pPr>
+              <w:rPr>
+                <w:szCs w:val="24"/>
+              </w:rPr>
+            </w:pPr>
+            <w:r>
+              <w:rPr>
+                <w:szCs w:val="24"/>
+              </w:rPr>
+              <w:t>Browser based applications and platform independent applications are used by Ajax.</w:t>
+            </w:r>
           </w:p>
         </w:tc>
       </w:tr>
@@ -553,18 +722,85 @@
                 <w:szCs w:val="24"/>
               </w:rPr>
             </w:pPr>
-          </w:p>
-        </w:tc>
-        <w:tc>
-          <w:tcPr>
-            <w:tcW w:w="4675" w:type="dxa"/>
-          </w:tcPr>
-          <w:p>
-            <w:pPr>
-              <w:rPr>
-                <w:szCs w:val="24"/>
-              </w:rPr>
-            </w:pPr>
+            <w:r>
+              <w:rPr>
+                <w:szCs w:val="24"/>
+              </w:rPr>
+              <w:t>How many types of triggers are present in update panel?</w:t>
+            </w:r>
+          </w:p>
+        </w:tc>
+        <w:tc>
+          <w:tcPr>
+            <w:tcW w:w="4675" w:type="dxa"/>
+          </w:tcPr>
+          <w:p>
+            <w:pPr>
+              <w:rPr>
+                <w:szCs w:val="24"/>
+              </w:rPr>
+            </w:pPr>
+            <w:r>
+              <w:rPr>
+                <w:szCs w:val="24"/>
+              </w:rPr>
+              <w:t>There are two types of triggers used in update panel:</w:t>
+            </w:r>
+            <w:r>
+              <w:rPr>
+                <w:szCs w:val="24"/>
+              </w:rPr>
+              <w:t xml:space="preserve"> </w:t>
+            </w:r>
+            <w:proofErr w:type="spellStart"/>
+            <w:r>
+              <w:rPr>
+                <w:szCs w:val="24"/>
+              </w:rPr>
+              <w:t>PostBackTrigger</w:t>
+            </w:r>
+            <w:proofErr w:type="spellEnd"/>
+            <w:r>
+              <w:rPr>
+                <w:szCs w:val="24"/>
+              </w:rPr>
+              <w:t xml:space="preserve"> – This works as full </w:t>
+            </w:r>
+            <w:proofErr w:type="spellStart"/>
+            <w:r>
+              <w:rPr>
+                <w:szCs w:val="24"/>
+              </w:rPr>
+              <w:t>postback</w:t>
+            </w:r>
+            <w:proofErr w:type="spellEnd"/>
+            <w:r>
+              <w:rPr>
+                <w:szCs w:val="24"/>
+              </w:rPr>
+              <w:t xml:space="preserve"> and it cannot work asynchronously</w:t>
+            </w:r>
+          </w:p>
+          <w:p>
+            <w:pPr>
+              <w:rPr>
+                <w:szCs w:val="24"/>
+              </w:rPr>
+            </w:pPr>
+            <w:proofErr w:type="spellStart"/>
+            <w:r>
+              <w:rPr>
+                <w:szCs w:val="24"/>
+              </w:rPr>
+              <w:t>AsyncPostBackTrigger</w:t>
+            </w:r>
+            <w:proofErr w:type="spellEnd"/>
+            <w:r>
+              <w:rPr>
+                <w:szCs w:val="24"/>
+              </w:rPr>
+              <w:t xml:space="preserve"> – Partial post back asynchronously</w:t>
+            </w:r>
           </w:p>
         </w:tc>
       </w:tr>
@@ -579,18 +815,76 @@
                 <w:szCs w:val="24"/>
               </w:rPr>
             </w:pPr>
-          </w:p>
-        </w:tc>
-        <w:tc>
-          <w:tcPr>
-            <w:tcW w:w="4675" w:type="dxa"/>
-          </w:tcPr>
-          <w:p>
-            <w:pPr>
-              <w:rPr>
-                <w:szCs w:val="24"/>
-              </w:rPr>
-            </w:pPr>
+            <w:r>
+              <w:rPr>
+                <w:szCs w:val="24"/>
+              </w:rPr>
+              <w:t>What are the advantages of Ajax?</w:t>
+            </w:r>
+          </w:p>
+        </w:tc>
+        <w:tc>
+          <w:tcPr>
+            <w:tcW w:w="4675" w:type="dxa"/>
+          </w:tcPr>
+          <w:p>
+            <w:pPr>
+              <w:rPr>
+                <w:szCs w:val="24"/>
+              </w:rPr>
+            </w:pPr>
+            <w:r>
+              <w:rPr>
+                <w:szCs w:val="24"/>
+              </w:rPr>
+              <w:t>Following are the advantages of Ajax:</w:t>
+            </w:r>
+          </w:p>
+          <w:p>
+            <w:pPr>
+              <w:rPr>
+                <w:szCs w:val="24"/>
+              </w:rPr>
+            </w:pPr>
+          </w:p>
+          <w:p>
+            <w:pPr>
+              <w:rPr>
+                <w:szCs w:val="24"/>
+              </w:rPr>
+            </w:pPr>
+            <w:r>
+              <w:rPr>
+                <w:szCs w:val="24"/>
+              </w:rPr>
+              <w:t>Bandwidth utilization – It saves memory when the data is fetched from the same page.</w:t>
+            </w:r>
+          </w:p>
+          <w:p>
+            <w:pPr>
+              <w:rPr>
+                <w:szCs w:val="24"/>
+              </w:rPr>
+            </w:pPr>
+            <w:r>
+              <w:rPr>
+                <w:szCs w:val="24"/>
+              </w:rPr>
+              <w:t>More interactive</w:t>
+            </w:r>
+          </w:p>
+          <w:p>
+            <w:pPr>
+              <w:rPr>
+                <w:szCs w:val="24"/>
+              </w:rPr>
+            </w:pPr>
+            <w:r>
+              <w:rPr>
+                <w:szCs w:val="24"/>
+              </w:rPr>
+              <w:t>Speeder retrieval of data</w:t>
+            </w:r>
           </w:p>
         </w:tc>
       </w:tr>
@@ -605,18 +899,170 @@
                 <w:szCs w:val="24"/>
               </w:rPr>
             </w:pPr>
-          </w:p>
-        </w:tc>
-        <w:tc>
-          <w:tcPr>
-            <w:tcW w:w="4675" w:type="dxa"/>
-          </w:tcPr>
-          <w:p>
-            <w:pPr>
-              <w:rPr>
-                <w:szCs w:val="24"/>
-              </w:rPr>
-            </w:pPr>
+            <w:r>
+              <w:rPr>
+                <w:szCs w:val="24"/>
+              </w:rPr>
+              <w:t>What are the disadvantages of Ajax?</w:t>
+            </w:r>
+          </w:p>
+        </w:tc>
+        <w:tc>
+          <w:tcPr>
+            <w:tcW w:w="4675" w:type="dxa"/>
+          </w:tcPr>
+          <w:p>
+            <w:pPr>
+              <w:rPr>
+                <w:szCs w:val="24"/>
+              </w:rPr>
+            </w:pPr>
+            <w:r>
+              <w:rPr>
+                <w:szCs w:val="24"/>
+              </w:rPr>
+              <w:t>Following are the disadvantages of Ajax:</w:t>
+            </w:r>
+          </w:p>
+          <w:p>
+            <w:pPr>
+              <w:rPr>
+                <w:szCs w:val="24"/>
+              </w:rPr>
+            </w:pPr>
+          </w:p>
+          <w:p>
+            <w:pPr>
+              <w:rPr>
+                <w:szCs w:val="24"/>
+              </w:rPr>
+            </w:pPr>
+            <w:r>
+              <w:rPr>
+                <w:szCs w:val="24"/>
+              </w:rPr>
+              <w:t xml:space="preserve">AJAX is dependent on </w:t>
+            </w:r>
+            <w:proofErr w:type="spellStart"/>
+            <w:r>
+              <w:rPr>
+                <w:szCs w:val="24"/>
+              </w:rPr>
+              <w:t>Javascript</w:t>
+            </w:r>
+            <w:proofErr w:type="spellEnd"/>
+            <w:r>
+              <w:rPr>
+                <w:szCs w:val="24"/>
+              </w:rPr>
+              <w:t xml:space="preserve">. If there is some </w:t>
+            </w:r>
+            <w:proofErr w:type="spellStart"/>
+            <w:r>
+              <w:rPr>
+                <w:szCs w:val="24"/>
+              </w:rPr>
+              <w:t>Javascript</w:t>
+            </w:r>
+            <w:proofErr w:type="spellEnd"/>
+            <w:r>
+              <w:rPr>
+                <w:szCs w:val="24"/>
+              </w:rPr>
+              <w:t xml:space="preserve"> problem with the browser or in the OS, Ajax will not support</w:t>
+            </w:r>
+          </w:p>
+          <w:p>
+            <w:pPr>
+              <w:rPr>
+                <w:szCs w:val="24"/>
+              </w:rPr>
+            </w:pPr>
+            <w:r>
+              <w:rPr>
+                <w:szCs w:val="24"/>
+              </w:rPr>
+              <w:t xml:space="preserve">Ajax can be problematic in Search engines as it uses </w:t>
+            </w:r>
+            <w:proofErr w:type="spellStart"/>
+            <w:r>
+              <w:rPr>
+                <w:szCs w:val="24"/>
+              </w:rPr>
+              <w:t>Javascript</w:t>
+            </w:r>
+            <w:proofErr w:type="spellEnd"/>
+            <w:r>
+              <w:rPr>
+                <w:szCs w:val="24"/>
+              </w:rPr>
+              <w:t xml:space="preserve"> for most of its parts.</w:t>
+            </w:r>
+          </w:p>
+          <w:p>
+            <w:pPr>
+              <w:rPr>
+                <w:szCs w:val="24"/>
+              </w:rPr>
+            </w:pPr>
+            <w:r>
+              <w:rPr>
+                <w:szCs w:val="24"/>
+              </w:rPr>
+              <w:t>Source code written in AJAX is easily human readable. There will be some security issues in Ajax.</w:t>
+            </w:r>
+          </w:p>
+          <w:p>
+            <w:pPr>
+              <w:rPr>
+                <w:szCs w:val="24"/>
+              </w:rPr>
+            </w:pPr>
+            <w:r>
+              <w:rPr>
+                <w:szCs w:val="24"/>
+              </w:rPr>
+              <w:t xml:space="preserve"> Debugging is difficult</w:t>
+            </w:r>
+          </w:p>
+          <w:p>
+            <w:pPr>
+              <w:rPr>
+                <w:szCs w:val="24"/>
+              </w:rPr>
+            </w:pPr>
+            <w:r>
+              <w:rPr>
+                <w:szCs w:val="24"/>
+              </w:rPr>
+              <w:t xml:space="preserve"> Increases size of the requests</w:t>
+            </w:r>
+          </w:p>
+          <w:p>
+            <w:pPr>
+              <w:rPr>
+                <w:szCs w:val="24"/>
+              </w:rPr>
+            </w:pPr>
+            <w:r>
+              <w:rPr>
+                <w:szCs w:val="24"/>
+              </w:rPr>
+              <w:t xml:space="preserve"> Slow and unreliable network connection.</w:t>
+            </w:r>
+          </w:p>
+          <w:p>
+            <w:pPr>
+              <w:rPr>
+                <w:szCs w:val="24"/>
+              </w:rPr>
+            </w:pPr>
+            <w:r>
+              <w:rPr>
+                <w:szCs w:val="24"/>
+              </w:rPr>
+              <w:t>Problem with browser back button when using AJAX enabled pages.</w:t>
+            </w:r>
           </w:p>
         </w:tc>
       </w:tr>
@@ -631,12 +1077,61 @@
                 <w:szCs w:val="24"/>
               </w:rPr>
             </w:pPr>
-          </w:p>
-        </w:tc>
-        <w:tc>
-          <w:tcPr>
-            <w:tcW w:w="4675" w:type="dxa"/>
-          </w:tcPr>
+            <w:r>
+              <w:rPr>
+                <w:szCs w:val="24"/>
+              </w:rPr>
+              <w:t>What is HTML?</w:t>
+            </w:r>
+            <w:r>
+              <w:t xml:space="preserve"> </w:t>
+            </w:r>
+          </w:p>
+        </w:tc>
+        <w:tc>
+          <w:tcPr>
+            <w:tcW w:w="4675" w:type="dxa"/>
+          </w:tcPr>
+          <w:p>
+            <w:pPr>
+              <w:rPr>
+                <w:szCs w:val="24"/>
+              </w:rPr>
+            </w:pPr>
+            <w:r>
+              <w:rPr>
+                <w:szCs w:val="24"/>
+              </w:rPr>
+              <w:t xml:space="preserve">HTML is short for </w:t>
+            </w:r>
+            <w:proofErr w:type="spellStart"/>
+            <w:r>
+              <w:rPr>
+                <w:szCs w:val="24"/>
+              </w:rPr>
+              <w:t>HyperText</w:t>
+            </w:r>
+            <w:proofErr w:type="spellEnd"/>
+            <w:r>
+              <w:rPr>
+                <w:szCs w:val="24"/>
+              </w:rPr>
+              <w:t xml:space="preserve"> Markup Language and is the language of the World Wide Web. It is the standard text formatting language used for creating and displaying pages on the Web. HTML documents are made up of two things: the content and the tags that format it for proper display on pages</w:t>
+            </w:r>
+            <w:r>
+              <w:rPr>
+                <w:szCs w:val="24"/>
+              </w:rPr>
+              <w:t>.</w:t>
+            </w:r>
+          </w:p>
+          <w:p>
+            <w:pPr>
+              <w:rPr>
+                <w:szCs w:val="24"/>
+              </w:rPr>
+            </w:pPr>
+          </w:p>
           <w:p>
             <w:pPr>
               <w:rPr>
@@ -657,18 +1152,31 @@
                 <w:szCs w:val="24"/>
               </w:rPr>
             </w:pPr>
-          </w:p>
-        </w:tc>
-        <w:tc>
-          <w:tcPr>
-            <w:tcW w:w="4675" w:type="dxa"/>
-          </w:tcPr>
-          <w:p>
-            <w:pPr>
-              <w:rPr>
-                <w:szCs w:val="24"/>
-              </w:rPr>
-            </w:pPr>
+            <w:r>
+              <w:rPr>
+                <w:szCs w:val="24"/>
+              </w:rPr>
+              <w:lastRenderedPageBreak/>
+              <w:t>What are tags</w:t>
+            </w:r>
+          </w:p>
+        </w:tc>
+        <w:tc>
+          <w:tcPr>
+            <w:tcW w:w="4675" w:type="dxa"/>
+          </w:tcPr>
+          <w:p>
+            <w:pPr>
+              <w:rPr>
+                <w:szCs w:val="24"/>
+              </w:rPr>
+            </w:pPr>
+            <w:r>
+              <w:rPr>
+                <w:szCs w:val="24"/>
+              </w:rPr>
+              <w:t>Content is placed in between HTML tags in order to properly format it. It makes use of the less than symbol (&lt;) and the greater than symbol (&gt;). A slash symbol is also used as a closing tag. For example:</w:t>
+            </w:r>
           </w:p>
         </w:tc>
       </w:tr>
@@ -683,18 +1191,58 @@
                 <w:szCs w:val="24"/>
               </w:rPr>
             </w:pPr>
-          </w:p>
-        </w:tc>
-        <w:tc>
-          <w:tcPr>
-            <w:tcW w:w="4675" w:type="dxa"/>
-          </w:tcPr>
-          <w:p>
-            <w:pPr>
-              <w:rPr>
-                <w:szCs w:val="24"/>
-              </w:rPr>
-            </w:pPr>
+            <w:r>
+              <w:rPr>
+                <w:szCs w:val="24"/>
+              </w:rPr>
+              <w:t>Do all HTML tags come in a pair?</w:t>
+            </w:r>
+          </w:p>
+        </w:tc>
+        <w:tc>
+          <w:tcPr>
+            <w:tcW w:w="4675" w:type="dxa"/>
+          </w:tcPr>
+          <w:p>
+            <w:pPr>
+              <w:rPr>
+                <w:szCs w:val="24"/>
+              </w:rPr>
+            </w:pPr>
+            <w:r>
+              <w:rPr>
+                <w:szCs w:val="24"/>
+              </w:rPr>
+              <w:t>No, there are single HTML tags that do not need a closing tag. Examples are the &lt;</w:t>
+            </w:r>
+            <w:proofErr w:type="spellStart"/>
+            <w:r>
+              <w:rPr>
+                <w:szCs w:val="24"/>
+              </w:rPr>
+              <w:t>img</w:t>
+            </w:r>
+            <w:proofErr w:type="spellEnd"/>
+            <w:r>
+              <w:rPr>
+                <w:szCs w:val="24"/>
+              </w:rPr>
+              <w:t>&gt; tag and &lt;</w:t>
+            </w:r>
+            <w:proofErr w:type="spellStart"/>
+            <w:r>
+              <w:rPr>
+                <w:szCs w:val="24"/>
+              </w:rPr>
+              <w:t>br</w:t>
+            </w:r>
+            <w:proofErr w:type="spellEnd"/>
+            <w:r>
+              <w:rPr>
+                <w:szCs w:val="24"/>
+              </w:rPr>
+              <w:t>&gt; tags.</w:t>
+            </w:r>
           </w:p>
         </w:tc>
       </w:tr>
@@ -709,18 +1257,108 @@
                 <w:szCs w:val="24"/>
               </w:rPr>
             </w:pPr>
-          </w:p>
-        </w:tc>
-        <w:tc>
-          <w:tcPr>
-            <w:tcW w:w="4675" w:type="dxa"/>
-          </w:tcPr>
-          <w:p>
-            <w:pPr>
-              <w:rPr>
-                <w:szCs w:val="24"/>
-              </w:rPr>
-            </w:pPr>
+            <w:r>
+              <w:rPr>
+                <w:szCs w:val="24"/>
+              </w:rPr>
+              <w:t>What are some of the common lists that can be used when designing a page?</w:t>
+            </w:r>
+          </w:p>
+        </w:tc>
+        <w:tc>
+          <w:tcPr>
+            <w:tcW w:w="4675" w:type="dxa"/>
+          </w:tcPr>
+          <w:p>
+            <w:pPr>
+              <w:rPr>
+                <w:szCs w:val="24"/>
+              </w:rPr>
+            </w:pPr>
+            <w:r>
+              <w:rPr>
+                <w:szCs w:val="24"/>
+              </w:rPr>
+              <w:t>You can insert any or a combination of the following list types:</w:t>
+            </w:r>
+          </w:p>
+          <w:p>
+            <w:pPr>
+              <w:rPr>
+                <w:szCs w:val="24"/>
+              </w:rPr>
+            </w:pPr>
+            <w:r>
+              <w:rPr>
+                <w:szCs w:val="24"/>
+              </w:rPr>
+              <w:t>– ordered list</w:t>
+            </w:r>
+          </w:p>
+          <w:p>
+            <w:pPr>
+              <w:rPr>
+                <w:szCs w:val="24"/>
+              </w:rPr>
+            </w:pPr>
+            <w:r>
+              <w:rPr>
+                <w:szCs w:val="24"/>
+              </w:rPr>
+              <w:t>– unordered list</w:t>
+            </w:r>
+          </w:p>
+          <w:p>
+            <w:pPr>
+              <w:rPr>
+                <w:szCs w:val="24"/>
+              </w:rPr>
+            </w:pPr>
+            <w:r>
+              <w:rPr>
+                <w:szCs w:val="24"/>
+              </w:rPr>
+              <w:t>– definition list</w:t>
+            </w:r>
+          </w:p>
+          <w:p>
+            <w:pPr>
+              <w:rPr>
+                <w:szCs w:val="24"/>
+              </w:rPr>
+            </w:pPr>
+            <w:r>
+              <w:rPr>
+                <w:szCs w:val="24"/>
+              </w:rPr>
+              <w:t>– menu list</w:t>
+            </w:r>
+          </w:p>
+          <w:p>
+            <w:pPr>
+              <w:rPr>
+                <w:szCs w:val="24"/>
+              </w:rPr>
+            </w:pPr>
+            <w:r>
+              <w:rPr>
+                <w:szCs w:val="24"/>
+              </w:rPr>
+              <w:t>– directory list</w:t>
+            </w:r>
+          </w:p>
+          <w:p>
+            <w:pPr>
+              <w:rPr>
+                <w:szCs w:val="24"/>
+              </w:rPr>
+            </w:pPr>
+            <w:r>
+              <w:rPr>
+                <w:szCs w:val="24"/>
+              </w:rPr>
+              <w:t>Each of this list types makes use of a different tag set to compose</w:t>
+            </w:r>
           </w:p>
         </w:tc>
       </w:tr>
@@ -735,18 +1373,44 @@
                 <w:szCs w:val="24"/>
               </w:rPr>
             </w:pPr>
-          </w:p>
-        </w:tc>
-        <w:tc>
-          <w:tcPr>
-            <w:tcW w:w="4675" w:type="dxa"/>
-          </w:tcPr>
-          <w:p>
-            <w:pPr>
-              <w:rPr>
-                <w:szCs w:val="24"/>
-              </w:rPr>
-            </w:pPr>
+            <w:r>
+              <w:rPr>
+                <w:szCs w:val="24"/>
+              </w:rPr>
+              <w:t>Is there any way to keep list elements straight in an HTML file?</w:t>
+            </w:r>
+          </w:p>
+        </w:tc>
+        <w:tc>
+          <w:tcPr>
+            <w:tcW w:w="4675" w:type="dxa"/>
+          </w:tcPr>
+          <w:p>
+            <w:pPr>
+              <w:rPr>
+                <w:szCs w:val="24"/>
+              </w:rPr>
+            </w:pPr>
+            <w:r>
+              <w:rPr>
+                <w:szCs w:val="24"/>
+              </w:rPr>
+              <w:t xml:space="preserve">By using indents, you can keep the list elements straight. If you indent each </w:t>
+            </w:r>
+            <w:proofErr w:type="spellStart"/>
+            <w:r>
+              <w:rPr>
+                <w:szCs w:val="24"/>
+              </w:rPr>
+              <w:t>subnested</w:t>
+            </w:r>
+            <w:proofErr w:type="spellEnd"/>
+            <w:r>
+              <w:rPr>
+                <w:szCs w:val="24"/>
+              </w:rPr>
+              <w:t xml:space="preserve"> list in further than the parent list that contains it, you can at a glance determine the various lists and the elements that it contains.</w:t>
+            </w:r>
           </w:p>
         </w:tc>
       </w:tr>
@@ -761,18 +1425,50 @@
                 <w:szCs w:val="24"/>
               </w:rPr>
             </w:pPr>
-          </w:p>
-        </w:tc>
-        <w:tc>
-          <w:tcPr>
-            <w:tcW w:w="4675" w:type="dxa"/>
-          </w:tcPr>
-          <w:p>
-            <w:pPr>
-              <w:rPr>
-                <w:szCs w:val="24"/>
-              </w:rPr>
-            </w:pPr>
+            <w:r>
+              <w:rPr>
+                <w:szCs w:val="24"/>
+              </w:rPr>
+              <w:t>I</w:t>
+            </w:r>
+            <w:r>
+              <w:rPr>
+                <w:szCs w:val="24"/>
+              </w:rPr>
+              <w:t>f you see a web address on a magazine, to which web page does it point?</w:t>
+            </w:r>
+          </w:p>
+        </w:tc>
+        <w:tc>
+          <w:tcPr>
+            <w:tcW w:w="4675" w:type="dxa"/>
+          </w:tcPr>
+          <w:p>
+            <w:pPr>
+              <w:rPr>
+                <w:szCs w:val="24"/>
+              </w:rPr>
+            </w:pPr>
+            <w:r>
+              <w:rPr>
+                <w:szCs w:val="24"/>
+              </w:rPr>
+              <w:t xml:space="preserve">Every web page on the web can have a separate web address. Most of these addresses are relative to the top-most web page. The published web address that appears within magazines typically points this top-most page. From this </w:t>
+            </w:r>
+            <w:proofErr w:type="gramStart"/>
+            <w:r>
+              <w:rPr>
+                <w:szCs w:val="24"/>
+              </w:rPr>
+              <w:t>top level</w:t>
+            </w:r>
+            <w:proofErr w:type="gramEnd"/>
+            <w:r>
+              <w:rPr>
+                <w:szCs w:val="24"/>
+              </w:rPr>
+              <w:t xml:space="preserve"> page, you can access all other pages within the website.</w:t>
+            </w:r>
           </w:p>
         </w:tc>
       </w:tr>
@@ -787,18 +1483,38 @@
                 <w:szCs w:val="24"/>
               </w:rPr>
             </w:pPr>
-          </w:p>
-        </w:tc>
-        <w:tc>
-          <w:tcPr>
-            <w:tcW w:w="4675" w:type="dxa"/>
-          </w:tcPr>
-          <w:p>
-            <w:pPr>
-              <w:rPr>
-                <w:szCs w:val="24"/>
-              </w:rPr>
-            </w:pPr>
+            <w:proofErr w:type="gramStart"/>
+            <w:r>
+              <w:rPr>
+                <w:szCs w:val="24"/>
+              </w:rPr>
+              <w:t>State  bullet</w:t>
+            </w:r>
+            <w:proofErr w:type="gramEnd"/>
+            <w:r>
+              <w:rPr>
+                <w:szCs w:val="24"/>
+              </w:rPr>
+              <w:t xml:space="preserve"> types available in HTML</w:t>
+            </w:r>
+          </w:p>
+        </w:tc>
+        <w:tc>
+          <w:tcPr>
+            <w:tcW w:w="4675" w:type="dxa"/>
+          </w:tcPr>
+          <w:p>
+            <w:pPr>
+              <w:rPr>
+                <w:szCs w:val="24"/>
+              </w:rPr>
+            </w:pPr>
+            <w:r>
+              <w:rPr>
+                <w:szCs w:val="24"/>
+              </w:rPr>
+              <w:t>With ordered lists, you can select to use some different list types including alphabetical and Roman numerals. The type attribute for unordered lists can be set to disc, square, or circle.</w:t>
+            </w:r>
           </w:p>
         </w:tc>
       </w:tr>
@@ -813,18 +1529,44 @@
                 <w:szCs w:val="24"/>
               </w:rPr>
             </w:pPr>
-          </w:p>
-        </w:tc>
-        <w:tc>
-          <w:tcPr>
-            <w:tcW w:w="4675" w:type="dxa"/>
-          </w:tcPr>
-          <w:p>
-            <w:pPr>
-              <w:rPr>
-                <w:szCs w:val="24"/>
-              </w:rPr>
-            </w:pPr>
+            <w:r>
+              <w:rPr>
+                <w:szCs w:val="24"/>
+              </w:rPr>
+              <w:t>How do you create multicolored text in a webpage?</w:t>
+            </w:r>
+          </w:p>
+        </w:tc>
+        <w:tc>
+          <w:tcPr>
+            <w:tcW w:w="4675" w:type="dxa"/>
+          </w:tcPr>
+          <w:p>
+            <w:pPr>
+              <w:rPr>
+                <w:szCs w:val="24"/>
+              </w:rPr>
+            </w:pPr>
+            <w:r>
+              <w:rPr>
+                <w:szCs w:val="24"/>
+              </w:rPr>
+              <w:t>To create text with different colors, use the &lt;font color</w:t>
+            </w:r>
+            <w:proofErr w:type="gramStart"/>
+            <w:r>
+              <w:rPr>
+                <w:szCs w:val="24"/>
+              </w:rPr>
+              <w:t>=”color</w:t>
+            </w:r>
+            <w:proofErr w:type="gramEnd"/>
+            <w:r>
+              <w:rPr>
+                <w:szCs w:val="24"/>
+              </w:rPr>
+              <w:t>”&gt;…&lt;/font&gt; tags for every character that you want to apply color. You can use this tag combination as many times as needed, surrounding a single character or an entire word.</w:t>
+            </w:r>
           </w:p>
         </w:tc>
       </w:tr>
@@ -842,30 +1584,6 @@
         </w:rPr>
         <w:t xml:space="preserve"> </w:t>
       </w:r>
-    </w:p>
-    <w:p>
-      <w:pPr>
-        <w:rPr>
-          <w:b/>
-          <w:szCs w:val="24"/>
-        </w:rPr>
-      </w:pPr>
-    </w:p>
-    <w:p>
-      <w:pPr>
-        <w:rPr>
-          <w:b/>
-          <w:szCs w:val="24"/>
-        </w:rPr>
-      </w:pPr>
-    </w:p>
-    <w:p>
-      <w:pPr>
-        <w:rPr>
-          <w:b/>
-          <w:szCs w:val="24"/>
-        </w:rPr>
-      </w:pPr>
     </w:p>
     <w:sectPr>
       <w:headerReference w:type="even" r:id="rId7"/>
@@ -884,7 +1602,7 @@
 </file>
 
 <file path=word/endnotes.xml><?xml version="1.0" encoding="utf-8"?>
-<w:endnotes xmlns:wpc="http://schemas.microsoft.com/office/word/2010/wordprocessingCanvas" xmlns:cx="http://schemas.microsoft.com/office/drawing/2014/chartex" xmlns:cx1="http://schemas.microsoft.com/office/drawing/2015/9/8/chartex" xmlns:cx2="http://schemas.microsoft.com/office/drawing/2015/10/21/chartex" xmlns:cx3="http://schemas.microsoft.com/office/drawing/2016/5/9/chartex" xmlns:cx4="http://schemas.microsoft.com/office/drawing/2016/5/10/chartex" xmlns:cx5="http://schemas.microsoft.com/office/drawing/2016/5/11/chartex" xmlns:cx6="http://schemas.microsoft.com/office/drawing/2016/5/12/chartex" xmlns:cx7="http://schemas.microsoft.com/office/drawing/2016/5/13/chartex" xmlns:cx8="http://schemas.microsoft.com/office/drawing/2016/5/14/chartex" xmlns:mc="http://schemas.openxmlformats.org/markup-compatibility/2006" xmlns:aink="http://schemas.microsoft.com/office/drawing/2016/ink" xmlns:am3d="http://schemas.microsoft.com/office/drawing/2017/model3d" xmlns:o="urn:schemas-microsoft-com:office:office" xmlns:r="http://schemas.openxmlformats.org/officeDocument/2006/relationships" xmlns:m="http://schemas.openxmlformats.org/officeDocument/2006/math" xmlns:v="urn:schemas-microsoft-com:vml" xmlns:wp14="http://schemas.microsoft.com/office/word/2010/wordprocessingDrawing" xmlns:wp="http://schemas.openxmlformats.org/drawingml/2006/wordprocessingDrawing" xmlns:w10="urn:schemas-microsoft-com:office:word" xmlns:w="http://schemas.openxmlformats.org/wordprocessingml/2006/main" xmlns:w14="http://schemas.microsoft.com/office/word/2010/wordml" xmlns:w15="http://schemas.microsoft.com/office/word/2012/wordml" xmlns:w16cex="http://schemas.microsoft.com/office/word/2018/wordml/cex" xmlns:w16cid="http://schemas.microsoft.com/office/word/2016/wordml/cid" xmlns:w16="http://schemas.microsoft.com/office/word/2018/wordml" xmlns:w16se="http://schemas.microsoft.com/office/word/2015/wordml/symex" xmlns:wpg="http://schemas.microsoft.com/office/word/2010/wordprocessingGroup" xmlns:wpi="http://schemas.microsoft.com/office/word/2010/wordprocessingInk" xmlns:wne="http://schemas.microsoft.com/office/word/2006/wordml" xmlns:wps="http://schemas.microsoft.com/office/word/2010/wordprocessingShape" mc:Ignorable="w14 w15 w16se w16cid w16 w16cex wp14">
+<w:endnotes xmlns:wpc="http://schemas.microsoft.com/office/word/2010/wordprocessingCanvas" xmlns:cx="http://schemas.microsoft.com/office/drawing/2014/chartex" xmlns:cx1="http://schemas.microsoft.com/office/drawing/2015/9/8/chartex" xmlns:cx2="http://schemas.microsoft.com/office/drawing/2015/10/21/chartex" xmlns:cx3="http://schemas.microsoft.com/office/drawing/2016/5/9/chartex" xmlns:cx4="http://schemas.microsoft.com/office/drawing/2016/5/10/chartex" xmlns:cx5="http://schemas.microsoft.com/office/drawing/2016/5/11/chartex" xmlns:cx6="http://schemas.microsoft.com/office/drawing/2016/5/12/chartex" xmlns:cx7="http://schemas.microsoft.com/office/drawing/2016/5/13/chartex" xmlns:cx8="http://schemas.microsoft.com/office/drawing/2016/5/14/chartex" xmlns:mc="http://schemas.openxmlformats.org/markup-compatibility/2006" xmlns:aink="http://schemas.microsoft.com/office/drawing/2016/ink" xmlns:am3d="http://schemas.microsoft.com/office/drawing/2017/model3d" xmlns:o="urn:schemas-microsoft-com:office:office" xmlns:oel="http://schemas.microsoft.com/office/2019/extlst" xmlns:r="http://schemas.openxmlformats.org/officeDocument/2006/relationships" xmlns:m="http://schemas.openxmlformats.org/officeDocument/2006/math" xmlns:v="urn:schemas-microsoft-com:vml" xmlns:wp14="http://schemas.microsoft.com/office/word/2010/wordprocessingDrawing" xmlns:wp="http://schemas.openxmlformats.org/drawingml/2006/wordprocessingDrawing" xmlns:w10="urn:schemas-microsoft-com:office:word" xmlns:w="http://schemas.openxmlformats.org/wordprocessingml/2006/main" xmlns:w14="http://schemas.microsoft.com/office/word/2010/wordml" xmlns:w15="http://schemas.microsoft.com/office/word/2012/wordml" xmlns:w16cex="http://schemas.microsoft.com/office/word/2018/wordml/cex" xmlns:w16cid="http://schemas.microsoft.com/office/word/2016/wordml/cid" xmlns:w16="http://schemas.microsoft.com/office/word/2018/wordml" xmlns:w16sdtdh="http://schemas.microsoft.com/office/word/2020/wordml/sdtdatahash" xmlns:w16se="http://schemas.microsoft.com/office/word/2015/wordml/symex" xmlns:wpg="http://schemas.microsoft.com/office/word/2010/wordprocessingGroup" xmlns:wpi="http://schemas.microsoft.com/office/word/2010/wordprocessingInk" xmlns:wne="http://schemas.microsoft.com/office/word/2006/wordml" xmlns:wps="http://schemas.microsoft.com/office/word/2010/wordprocessingShape" mc:Ignorable="w14 w15 w16se w16cid w16 w16cex w16sdtdh wp14">
   <w:endnote w:type="separator" w:id="-1">
     <w:p>
       <w:pPr>
@@ -909,7 +1627,7 @@
 </file>
 
 <file path=word/footer1.xml><?xml version="1.0" encoding="utf-8"?>
-<w:ftr xmlns:wpc="http://schemas.microsoft.com/office/word/2010/wordprocessingCanvas" xmlns:cx="http://schemas.microsoft.com/office/drawing/2014/chartex" xmlns:cx1="http://schemas.microsoft.com/office/drawing/2015/9/8/chartex" xmlns:cx2="http://schemas.microsoft.com/office/drawing/2015/10/21/chartex" xmlns:cx3="http://schemas.microsoft.com/office/drawing/2016/5/9/chartex" xmlns:cx4="http://schemas.microsoft.com/office/drawing/2016/5/10/chartex" xmlns:cx5="http://schemas.microsoft.com/office/drawing/2016/5/11/chartex" xmlns:cx6="http://schemas.microsoft.com/office/drawing/2016/5/12/chartex" xmlns:cx7="http://schemas.microsoft.com/office/drawing/2016/5/13/chartex" xmlns:cx8="http://schemas.microsoft.com/office/drawing/2016/5/14/chartex" xmlns:mc="http://schemas.openxmlformats.org/markup-compatibility/2006" xmlns:aink="http://schemas.microsoft.com/office/drawing/2016/ink" xmlns:am3d="http://schemas.microsoft.com/office/drawing/2017/model3d" xmlns:o="urn:schemas-microsoft-com:office:office" xmlns:r="http://schemas.openxmlformats.org/officeDocument/2006/relationships" xmlns:m="http://schemas.openxmlformats.org/officeDocument/2006/math" xmlns:v="urn:schemas-microsoft-com:vml" xmlns:wp14="http://schemas.microsoft.com/office/word/2010/wordprocessingDrawing" xmlns:wp="http://schemas.openxmlformats.org/drawingml/2006/wordprocessingDrawing" xmlns:w10="urn:schemas-microsoft-com:office:word" xmlns:w="http://schemas.openxmlformats.org/wordprocessingml/2006/main" xmlns:w14="http://schemas.microsoft.com/office/word/2010/wordml" xmlns:w15="http://schemas.microsoft.com/office/word/2012/wordml" xmlns:w16cex="http://schemas.microsoft.com/office/word/2018/wordml/cex" xmlns:w16cid="http://schemas.microsoft.com/office/word/2016/wordml/cid" xmlns:w16="http://schemas.microsoft.com/office/word/2018/wordml" xmlns:w16se="http://schemas.microsoft.com/office/word/2015/wordml/symex" xmlns:wpg="http://schemas.microsoft.com/office/word/2010/wordprocessingGroup" xmlns:wpi="http://schemas.microsoft.com/office/word/2010/wordprocessingInk" xmlns:wne="http://schemas.microsoft.com/office/word/2006/wordml" xmlns:wps="http://schemas.microsoft.com/office/word/2010/wordprocessingShape" mc:Ignorable="w14 w15 w16se w16cid w16 w16cex wp14">
+<w:ftr xmlns:wpc="http://schemas.microsoft.com/office/word/2010/wordprocessingCanvas" xmlns:cx="http://schemas.microsoft.com/office/drawing/2014/chartex" xmlns:cx1="http://schemas.microsoft.com/office/drawing/2015/9/8/chartex" xmlns:cx2="http://schemas.microsoft.com/office/drawing/2015/10/21/chartex" xmlns:cx3="http://schemas.microsoft.com/office/drawing/2016/5/9/chartex" xmlns:cx4="http://schemas.microsoft.com/office/drawing/2016/5/10/chartex" xmlns:cx5="http://schemas.microsoft.com/office/drawing/2016/5/11/chartex" xmlns:cx6="http://schemas.microsoft.com/office/drawing/2016/5/12/chartex" xmlns:cx7="http://schemas.microsoft.com/office/drawing/2016/5/13/chartex" xmlns:cx8="http://schemas.microsoft.com/office/drawing/2016/5/14/chartex" xmlns:mc="http://schemas.openxmlformats.org/markup-compatibility/2006" xmlns:aink="http://schemas.microsoft.com/office/drawing/2016/ink" xmlns:am3d="http://schemas.microsoft.com/office/drawing/2017/model3d" xmlns:o="urn:schemas-microsoft-com:office:office" xmlns:oel="http://schemas.microsoft.com/office/2019/extlst" xmlns:r="http://schemas.openxmlformats.org/officeDocument/2006/relationships" xmlns:m="http://schemas.openxmlformats.org/officeDocument/2006/math" xmlns:v="urn:schemas-microsoft-com:vml" xmlns:wp14="http://schemas.microsoft.com/office/word/2010/wordprocessingDrawing" xmlns:wp="http://schemas.openxmlformats.org/drawingml/2006/wordprocessingDrawing" xmlns:w10="urn:schemas-microsoft-com:office:word" xmlns:w="http://schemas.openxmlformats.org/wordprocessingml/2006/main" xmlns:w14="http://schemas.microsoft.com/office/word/2010/wordml" xmlns:w15="http://schemas.microsoft.com/office/word/2012/wordml" xmlns:w16cex="http://schemas.microsoft.com/office/word/2018/wordml/cex" xmlns:w16cid="http://schemas.microsoft.com/office/word/2016/wordml/cid" xmlns:w16="http://schemas.microsoft.com/office/word/2018/wordml" xmlns:w16sdtdh="http://schemas.microsoft.com/office/word/2020/wordml/sdtdatahash" xmlns:w16se="http://schemas.microsoft.com/office/word/2015/wordml/symex" xmlns:wpg="http://schemas.microsoft.com/office/word/2010/wordprocessingGroup" xmlns:wpi="http://schemas.microsoft.com/office/word/2010/wordprocessingInk" xmlns:wne="http://schemas.microsoft.com/office/word/2006/wordml" xmlns:wps="http://schemas.microsoft.com/office/word/2010/wordprocessingShape" mc:Ignorable="w14 w15 w16se w16cid w16 w16cex w16sdtdh wp14">
   <w:p>
     <w:pPr>
       <w:pStyle w:val="Footer"/>
@@ -919,7 +1637,7 @@
 </file>
 
 <file path=word/footer2.xml><?xml version="1.0" encoding="utf-8"?>
-<w:ftr xmlns:wpc="http://schemas.microsoft.com/office/word/2010/wordprocessingCanvas" xmlns:cx="http://schemas.microsoft.com/office/drawing/2014/chartex" xmlns:cx1="http://schemas.microsoft.com/office/drawing/2015/9/8/chartex" xmlns:cx2="http://schemas.microsoft.com/office/drawing/2015/10/21/chartex" xmlns:cx3="http://schemas.microsoft.com/office/drawing/2016/5/9/chartex" xmlns:cx4="http://schemas.microsoft.com/office/drawing/2016/5/10/chartex" xmlns:cx5="http://schemas.microsoft.com/office/drawing/2016/5/11/chartex" xmlns:cx6="http://schemas.microsoft.com/office/drawing/2016/5/12/chartex" xmlns:cx7="http://schemas.microsoft.com/office/drawing/2016/5/13/chartex" xmlns:cx8="http://schemas.microsoft.com/office/drawing/2016/5/14/chartex" xmlns:mc="http://schemas.openxmlformats.org/markup-compatibility/2006" xmlns:aink="http://schemas.microsoft.com/office/drawing/2016/ink" xmlns:am3d="http://schemas.microsoft.com/office/drawing/2017/model3d" xmlns:o="urn:schemas-microsoft-com:office:office" xmlns:r="http://schemas.openxmlformats.org/officeDocument/2006/relationships" xmlns:m="http://schemas.openxmlformats.org/officeDocument/2006/math" xmlns:v="urn:schemas-microsoft-com:vml" xmlns:wp14="http://schemas.microsoft.com/office/word/2010/wordprocessingDrawing" xmlns:wp="http://schemas.openxmlformats.org/drawingml/2006/wordprocessingDrawing" xmlns:w10="urn:schemas-microsoft-com:office:word" xmlns:w="http://schemas.openxmlformats.org/wordprocessingml/2006/main" xmlns:w14="http://schemas.microsoft.com/office/word/2010/wordml" xmlns:w15="http://schemas.microsoft.com/office/word/2012/wordml" xmlns:w16cex="http://schemas.microsoft.com/office/word/2018/wordml/cex" xmlns:w16cid="http://schemas.microsoft.com/office/word/2016/wordml/cid" xmlns:w16="http://schemas.microsoft.com/office/word/2018/wordml" xmlns:w16se="http://schemas.microsoft.com/office/word/2015/wordml/symex" xmlns:wpg="http://schemas.microsoft.com/office/word/2010/wordprocessingGroup" xmlns:wpi="http://schemas.microsoft.com/office/word/2010/wordprocessingInk" xmlns:wne="http://schemas.microsoft.com/office/word/2006/wordml" xmlns:wps="http://schemas.microsoft.com/office/word/2010/wordprocessingShape" mc:Ignorable="w14 w15 w16se w16cid w16 w16cex wp14">
+<w:ftr xmlns:wpc="http://schemas.microsoft.com/office/word/2010/wordprocessingCanvas" xmlns:cx="http://schemas.microsoft.com/office/drawing/2014/chartex" xmlns:cx1="http://schemas.microsoft.com/office/drawing/2015/9/8/chartex" xmlns:cx2="http://schemas.microsoft.com/office/drawing/2015/10/21/chartex" xmlns:cx3="http://schemas.microsoft.com/office/drawing/2016/5/9/chartex" xmlns:cx4="http://schemas.microsoft.com/office/drawing/2016/5/10/chartex" xmlns:cx5="http://schemas.microsoft.com/office/drawing/2016/5/11/chartex" xmlns:cx6="http://schemas.microsoft.com/office/drawing/2016/5/12/chartex" xmlns:cx7="http://schemas.microsoft.com/office/drawing/2016/5/13/chartex" xmlns:cx8="http://schemas.microsoft.com/office/drawing/2016/5/14/chartex" xmlns:mc="http://schemas.openxmlformats.org/markup-compatibility/2006" xmlns:aink="http://schemas.microsoft.com/office/drawing/2016/ink" xmlns:am3d="http://schemas.microsoft.com/office/drawing/2017/model3d" xmlns:o="urn:schemas-microsoft-com:office:office" xmlns:oel="http://schemas.microsoft.com/office/2019/extlst" xmlns:r="http://schemas.openxmlformats.org/officeDocument/2006/relationships" xmlns:m="http://schemas.openxmlformats.org/officeDocument/2006/math" xmlns:v="urn:schemas-microsoft-com:vml" xmlns:wp14="http://schemas.microsoft.com/office/word/2010/wordprocessingDrawing" xmlns:wp="http://schemas.openxmlformats.org/drawingml/2006/wordprocessingDrawing" xmlns:w10="urn:schemas-microsoft-com:office:word" xmlns:w="http://schemas.openxmlformats.org/wordprocessingml/2006/main" xmlns:w14="http://schemas.microsoft.com/office/word/2010/wordml" xmlns:w15="http://schemas.microsoft.com/office/word/2012/wordml" xmlns:w16cex="http://schemas.microsoft.com/office/word/2018/wordml/cex" xmlns:w16cid="http://schemas.microsoft.com/office/word/2016/wordml/cid" xmlns:w16="http://schemas.microsoft.com/office/word/2018/wordml" xmlns:w16sdtdh="http://schemas.microsoft.com/office/word/2020/wordml/sdtdatahash" xmlns:w16se="http://schemas.microsoft.com/office/word/2015/wordml/symex" xmlns:wpg="http://schemas.microsoft.com/office/word/2010/wordprocessingGroup" xmlns:wpi="http://schemas.microsoft.com/office/word/2010/wordprocessingInk" xmlns:wne="http://schemas.microsoft.com/office/word/2006/wordml" xmlns:wps="http://schemas.microsoft.com/office/word/2010/wordprocessingShape" mc:Ignorable="w14 w15 w16se w16cid w16 w16cex w16sdtdh wp14">
   <w:p>
     <w:pPr>
       <w:pStyle w:val="Footer"/>
@@ -929,7 +1647,7 @@
 </file>
 
 <file path=word/footer3.xml><?xml version="1.0" encoding="utf-8"?>
-<w:ftr xmlns:wpc="http://schemas.microsoft.com/office/word/2010/wordprocessingCanvas" xmlns:cx="http://schemas.microsoft.com/office/drawing/2014/chartex" xmlns:cx1="http://schemas.microsoft.com/office/drawing/2015/9/8/chartex" xmlns:cx2="http://schemas.microsoft.com/office/drawing/2015/10/21/chartex" xmlns:cx3="http://schemas.microsoft.com/office/drawing/2016/5/9/chartex" xmlns:cx4="http://schemas.microsoft.com/office/drawing/2016/5/10/chartex" xmlns:cx5="http://schemas.microsoft.com/office/drawing/2016/5/11/chartex" xmlns:cx6="http://schemas.microsoft.com/office/drawing/2016/5/12/chartex" xmlns:cx7="http://schemas.microsoft.com/office/drawing/2016/5/13/chartex" xmlns:cx8="http://schemas.microsoft.com/office/drawing/2016/5/14/chartex" xmlns:mc="http://schemas.openxmlformats.org/markup-compatibility/2006" xmlns:aink="http://schemas.microsoft.com/office/drawing/2016/ink" xmlns:am3d="http://schemas.microsoft.com/office/drawing/2017/model3d" xmlns:o="urn:schemas-microsoft-com:office:office" xmlns:r="http://schemas.openxmlformats.org/officeDocument/2006/relationships" xmlns:m="http://schemas.openxmlformats.org/officeDocument/2006/math" xmlns:v="urn:schemas-microsoft-com:vml" xmlns:wp14="http://schemas.microsoft.com/office/word/2010/wordprocessingDrawing" xmlns:wp="http://schemas.openxmlformats.org/drawingml/2006/wordprocessingDrawing" xmlns:w10="urn:schemas-microsoft-com:office:word" xmlns:w="http://schemas.openxmlformats.org/wordprocessingml/2006/main" xmlns:w14="http://schemas.microsoft.com/office/word/2010/wordml" xmlns:w15="http://schemas.microsoft.com/office/word/2012/wordml" xmlns:w16cex="http://schemas.microsoft.com/office/word/2018/wordml/cex" xmlns:w16cid="http://schemas.microsoft.com/office/word/2016/wordml/cid" xmlns:w16="http://schemas.microsoft.com/office/word/2018/wordml" xmlns:w16se="http://schemas.microsoft.com/office/word/2015/wordml/symex" xmlns:wpg="http://schemas.microsoft.com/office/word/2010/wordprocessingGroup" xmlns:wpi="http://schemas.microsoft.com/office/word/2010/wordprocessingInk" xmlns:wne="http://schemas.microsoft.com/office/word/2006/wordml" xmlns:wps="http://schemas.microsoft.com/office/word/2010/wordprocessingShape" mc:Ignorable="w14 w15 w16se w16cid w16 w16cex wp14">
+<w:ftr xmlns:wpc="http://schemas.microsoft.com/office/word/2010/wordprocessingCanvas" xmlns:cx="http://schemas.microsoft.com/office/drawing/2014/chartex" xmlns:cx1="http://schemas.microsoft.com/office/drawing/2015/9/8/chartex" xmlns:cx2="http://schemas.microsoft.com/office/drawing/2015/10/21/chartex" xmlns:cx3="http://schemas.microsoft.com/office/drawing/2016/5/9/chartex" xmlns:cx4="http://schemas.microsoft.com/office/drawing/2016/5/10/chartex" xmlns:cx5="http://schemas.microsoft.com/office/drawing/2016/5/11/chartex" xmlns:cx6="http://schemas.microsoft.com/office/drawing/2016/5/12/chartex" xmlns:cx7="http://schemas.microsoft.com/office/drawing/2016/5/13/chartex" xmlns:cx8="http://schemas.microsoft.com/office/drawing/2016/5/14/chartex" xmlns:mc="http://schemas.openxmlformats.org/markup-compatibility/2006" xmlns:aink="http://schemas.microsoft.com/office/drawing/2016/ink" xmlns:am3d="http://schemas.microsoft.com/office/drawing/2017/model3d" xmlns:o="urn:schemas-microsoft-com:office:office" xmlns:oel="http://schemas.microsoft.com/office/2019/extlst" xmlns:r="http://schemas.openxmlformats.org/officeDocument/2006/relationships" xmlns:m="http://schemas.openxmlformats.org/officeDocument/2006/math" xmlns:v="urn:schemas-microsoft-com:vml" xmlns:wp14="http://schemas.microsoft.com/office/word/2010/wordprocessingDrawing" xmlns:wp="http://schemas.openxmlformats.org/drawingml/2006/wordprocessingDrawing" xmlns:w10="urn:schemas-microsoft-com:office:word" xmlns:w="http://schemas.openxmlformats.org/wordprocessingml/2006/main" xmlns:w14="http://schemas.microsoft.com/office/word/2010/wordml" xmlns:w15="http://schemas.microsoft.com/office/word/2012/wordml" xmlns:w16cex="http://schemas.microsoft.com/office/word/2018/wordml/cex" xmlns:w16cid="http://schemas.microsoft.com/office/word/2016/wordml/cid" xmlns:w16="http://schemas.microsoft.com/office/word/2018/wordml" xmlns:w16sdtdh="http://schemas.microsoft.com/office/word/2020/wordml/sdtdatahash" xmlns:w16se="http://schemas.microsoft.com/office/word/2015/wordml/symex" xmlns:wpg="http://schemas.microsoft.com/office/word/2010/wordprocessingGroup" xmlns:wpi="http://schemas.microsoft.com/office/word/2010/wordprocessingInk" xmlns:wne="http://schemas.microsoft.com/office/word/2006/wordml" xmlns:wps="http://schemas.microsoft.com/office/word/2010/wordprocessingShape" mc:Ignorable="w14 w15 w16se w16cid w16 w16cex w16sdtdh wp14">
   <w:p>
     <w:pPr>
       <w:pStyle w:val="Footer"/>
@@ -939,7 +1657,7 @@
 </file>
 
 <file path=word/footnotes.xml><?xml version="1.0" encoding="utf-8"?>
-<w:footnotes xmlns:wpc="http://schemas.microsoft.com/office/word/2010/wordprocessingCanvas" xmlns:cx="http://schemas.microsoft.com/office/drawing/2014/chartex" xmlns:cx1="http://schemas.microsoft.com/office/drawing/2015/9/8/chartex" xmlns:cx2="http://schemas.microsoft.com/office/drawing/2015/10/21/chartex" xmlns:cx3="http://schemas.microsoft.com/office/drawing/2016/5/9/chartex" xmlns:cx4="http://schemas.microsoft.com/office/drawing/2016/5/10/chartex" xmlns:cx5="http://schemas.microsoft.com/office/drawing/2016/5/11/chartex" xmlns:cx6="http://schemas.microsoft.com/office/drawing/2016/5/12/chartex" xmlns:cx7="http://schemas.microsoft.com/office/drawing/2016/5/13/chartex" xmlns:cx8="http://schemas.microsoft.com/office/drawing/2016/5/14/chartex" xmlns:mc="http://schemas.openxmlformats.org/markup-compatibility/2006" xmlns:aink="http://schemas.microsoft.com/office/drawing/2016/ink" xmlns:am3d="http://schemas.microsoft.com/office/drawing/2017/model3d" xmlns:o="urn:schemas-microsoft-com:office:office" xmlns:r="http://schemas.openxmlformats.org/officeDocument/2006/relationships" xmlns:m="http://schemas.openxmlformats.org/officeDocument/2006/math" xmlns:v="urn:schemas-microsoft-com:vml" xmlns:wp14="http://schemas.microsoft.com/office/word/2010/wordprocessingDrawing" xmlns:wp="http://schemas.openxmlformats.org/drawingml/2006/wordprocessingDrawing" xmlns:w10="urn:schemas-microsoft-com:office:word" xmlns:w="http://schemas.openxmlformats.org/wordprocessingml/2006/main" xmlns:w14="http://schemas.microsoft.com/office/word/2010/wordml" xmlns:w15="http://schemas.microsoft.com/office/word/2012/wordml" xmlns:w16cex="http://schemas.microsoft.com/office/word/2018/wordml/cex" xmlns:w16cid="http://schemas.microsoft.com/office/word/2016/wordml/cid" xmlns:w16="http://schemas.microsoft.com/office/word/2018/wordml" xmlns:w16se="http://schemas.microsoft.com/office/word/2015/wordml/symex" xmlns:wpg="http://schemas.microsoft.com/office/word/2010/wordprocessingGroup" xmlns:wpi="http://schemas.microsoft.com/office/word/2010/wordprocessingInk" xmlns:wne="http://schemas.microsoft.com/office/word/2006/wordml" xmlns:wps="http://schemas.microsoft.com/office/word/2010/wordprocessingShape" mc:Ignorable="w14 w15 w16se w16cid w16 w16cex wp14">
+<w:footnotes xmlns:wpc="http://schemas.microsoft.com/office/word/2010/wordprocessingCanvas" xmlns:cx="http://schemas.microsoft.com/office/drawing/2014/chartex" xmlns:cx1="http://schemas.microsoft.com/office/drawing/2015/9/8/chartex" xmlns:cx2="http://schemas.microsoft.com/office/drawing/2015/10/21/chartex" xmlns:cx3="http://schemas.microsoft.com/office/drawing/2016/5/9/chartex" xmlns:cx4="http://schemas.microsoft.com/office/drawing/2016/5/10/chartex" xmlns:cx5="http://schemas.microsoft.com/office/drawing/2016/5/11/chartex" xmlns:cx6="http://schemas.microsoft.com/office/drawing/2016/5/12/chartex" xmlns:cx7="http://schemas.microsoft.com/office/drawing/2016/5/13/chartex" xmlns:cx8="http://schemas.microsoft.com/office/drawing/2016/5/14/chartex" xmlns:mc="http://schemas.openxmlformats.org/markup-compatibility/2006" xmlns:aink="http://schemas.microsoft.com/office/drawing/2016/ink" xmlns:am3d="http://schemas.microsoft.com/office/drawing/2017/model3d" xmlns:o="urn:schemas-microsoft-com:office:office" xmlns:oel="http://schemas.microsoft.com/office/2019/extlst" xmlns:r="http://schemas.openxmlformats.org/officeDocument/2006/relationships" xmlns:m="http://schemas.openxmlformats.org/officeDocument/2006/math" xmlns:v="urn:schemas-microsoft-com:vml" xmlns:wp14="http://schemas.microsoft.com/office/word/2010/wordprocessingDrawing" xmlns:wp="http://schemas.openxmlformats.org/drawingml/2006/wordprocessingDrawing" xmlns:w10="urn:schemas-microsoft-com:office:word" xmlns:w="http://schemas.openxmlformats.org/wordprocessingml/2006/main" xmlns:w14="http://schemas.microsoft.com/office/word/2010/wordml" xmlns:w15="http://schemas.microsoft.com/office/word/2012/wordml" xmlns:w16cex="http://schemas.microsoft.com/office/word/2018/wordml/cex" xmlns:w16cid="http://schemas.microsoft.com/office/word/2016/wordml/cid" xmlns:w16="http://schemas.microsoft.com/office/word/2018/wordml" xmlns:w16sdtdh="http://schemas.microsoft.com/office/word/2020/wordml/sdtdatahash" xmlns:w16se="http://schemas.microsoft.com/office/word/2015/wordml/symex" xmlns:wpg="http://schemas.microsoft.com/office/word/2010/wordprocessingGroup" xmlns:wpi="http://schemas.microsoft.com/office/word/2010/wordprocessingInk" xmlns:wne="http://schemas.microsoft.com/office/word/2006/wordml" xmlns:wps="http://schemas.microsoft.com/office/word/2010/wordprocessingShape" mc:Ignorable="w14 w15 w16se w16cid w16 w16cex w16sdtdh wp14">
   <w:footnote w:type="separator" w:id="-1">
     <w:p>
       <w:pPr>
@@ -964,7 +1682,7 @@
 </file>
 
 <file path=word/header1.xml><?xml version="1.0" encoding="utf-8"?>
-<w:hdr xmlns:wpc="http://schemas.microsoft.com/office/word/2010/wordprocessingCanvas" xmlns:cx="http://schemas.microsoft.com/office/drawing/2014/chartex" xmlns:cx1="http://schemas.microsoft.com/office/drawing/2015/9/8/chartex" xmlns:cx2="http://schemas.microsoft.com/office/drawing/2015/10/21/chartex" xmlns:cx3="http://schemas.microsoft.com/office/drawing/2016/5/9/chartex" xmlns:cx4="http://schemas.microsoft.com/office/drawing/2016/5/10/chartex" xmlns:cx5="http://schemas.microsoft.com/office/drawing/2016/5/11/chartex" xmlns:cx6="http://schemas.microsoft.com/office/drawing/2016/5/12/chartex" xmlns:cx7="http://schemas.microsoft.com/office/drawing/2016/5/13/chartex" xmlns:cx8="http://schemas.microsoft.com/office/drawing/2016/5/14/chartex" xmlns:mc="http://schemas.openxmlformats.org/markup-compatibility/2006" xmlns:aink="http://schemas.microsoft.com/office/drawing/2016/ink" xmlns:am3d="http://schemas.microsoft.com/office/drawing/2017/model3d" xmlns:o="urn:schemas-microsoft-com:office:office" xmlns:r="http://schemas.openxmlformats.org/officeDocument/2006/relationships" xmlns:m="http://schemas.openxmlformats.org/officeDocument/2006/math" xmlns:v="urn:schemas-microsoft-com:vml" xmlns:wp14="http://schemas.microsoft.com/office/word/2010/wordprocessingDrawing" xmlns:wp="http://schemas.openxmlformats.org/drawingml/2006/wordprocessingDrawing" xmlns:w10="urn:schemas-microsoft-com:office:word" xmlns:w="http://schemas.openxmlformats.org/wordprocessingml/2006/main" xmlns:w14="http://schemas.microsoft.com/office/word/2010/wordml" xmlns:w15="http://schemas.microsoft.com/office/word/2012/wordml" xmlns:w16cex="http://schemas.microsoft.com/office/word/2018/wordml/cex" xmlns:w16cid="http://schemas.microsoft.com/office/word/2016/wordml/cid" xmlns:w16="http://schemas.microsoft.com/office/word/2018/wordml" xmlns:w16se="http://schemas.microsoft.com/office/word/2015/wordml/symex" xmlns:wpg="http://schemas.microsoft.com/office/word/2010/wordprocessingGroup" xmlns:wpi="http://schemas.microsoft.com/office/word/2010/wordprocessingInk" xmlns:wne="http://schemas.microsoft.com/office/word/2006/wordml" xmlns:wps="http://schemas.microsoft.com/office/word/2010/wordprocessingShape" mc:Ignorable="w14 w15 w16se w16cid w16 w16cex wp14">
+<w:hdr xmlns:wpc="http://schemas.microsoft.com/office/word/2010/wordprocessingCanvas" xmlns:cx="http://schemas.microsoft.com/office/drawing/2014/chartex" xmlns:cx1="http://schemas.microsoft.com/office/drawing/2015/9/8/chartex" xmlns:cx2="http://schemas.microsoft.com/office/drawing/2015/10/21/chartex" xmlns:cx3="http://schemas.microsoft.com/office/drawing/2016/5/9/chartex" xmlns:cx4="http://schemas.microsoft.com/office/drawing/2016/5/10/chartex" xmlns:cx5="http://schemas.microsoft.com/office/drawing/2016/5/11/chartex" xmlns:cx6="http://schemas.microsoft.com/office/drawing/2016/5/12/chartex" xmlns:cx7="http://schemas.microsoft.com/office/drawing/2016/5/13/chartex" xmlns:cx8="http://schemas.microsoft.com/office/drawing/2016/5/14/chartex" xmlns:mc="http://schemas.openxmlformats.org/markup-compatibility/2006" xmlns:aink="http://schemas.microsoft.com/office/drawing/2016/ink" xmlns:am3d="http://schemas.microsoft.com/office/drawing/2017/model3d" xmlns:o="urn:schemas-microsoft-com:office:office" xmlns:oel="http://schemas.microsoft.com/office/2019/extlst" xmlns:r="http://schemas.openxmlformats.org/officeDocument/2006/relationships" xmlns:m="http://schemas.openxmlformats.org/officeDocument/2006/math" xmlns:v="urn:schemas-microsoft-com:vml" xmlns:wp14="http://schemas.microsoft.com/office/word/2010/wordprocessingDrawing" xmlns:wp="http://schemas.openxmlformats.org/drawingml/2006/wordprocessingDrawing" xmlns:w10="urn:schemas-microsoft-com:office:word" xmlns:w="http://schemas.openxmlformats.org/wordprocessingml/2006/main" xmlns:w14="http://schemas.microsoft.com/office/word/2010/wordml" xmlns:w15="http://schemas.microsoft.com/office/word/2012/wordml" xmlns:w16cex="http://schemas.microsoft.com/office/word/2018/wordml/cex" xmlns:w16cid="http://schemas.microsoft.com/office/word/2016/wordml/cid" xmlns:w16="http://schemas.microsoft.com/office/word/2018/wordml" xmlns:w16sdtdh="http://schemas.microsoft.com/office/word/2020/wordml/sdtdatahash" xmlns:w16se="http://schemas.microsoft.com/office/word/2015/wordml/symex" xmlns:wpg="http://schemas.microsoft.com/office/word/2010/wordprocessingGroup" xmlns:wpi="http://schemas.microsoft.com/office/word/2010/wordprocessingInk" xmlns:wne="http://schemas.microsoft.com/office/word/2006/wordml" xmlns:wps="http://schemas.microsoft.com/office/word/2010/wordprocessingShape" mc:Ignorable="w14 w15 w16se w16cid w16 w16cex w16sdtdh wp14">
   <w:p>
     <w:pPr>
       <w:pStyle w:val="Header"/>
@@ -974,7 +1692,7 @@
 </file>
 
 <file path=word/header2.xml><?xml version="1.0" encoding="utf-8"?>
-<w:hdr xmlns:wpc="http://schemas.microsoft.com/office/word/2010/wordprocessingCanvas" xmlns:cx="http://schemas.microsoft.com/office/drawing/2014/chartex" xmlns:cx1="http://schemas.microsoft.com/office/drawing/2015/9/8/chartex" xmlns:cx2="http://schemas.microsoft.com/office/drawing/2015/10/21/chartex" xmlns:cx3="http://schemas.microsoft.com/office/drawing/2016/5/9/chartex" xmlns:cx4="http://schemas.microsoft.com/office/drawing/2016/5/10/chartex" xmlns:cx5="http://schemas.microsoft.com/office/drawing/2016/5/11/chartex" xmlns:cx6="http://schemas.microsoft.com/office/drawing/2016/5/12/chartex" xmlns:cx7="http://schemas.microsoft.com/office/drawing/2016/5/13/chartex" xmlns:cx8="http://schemas.microsoft.com/office/drawing/2016/5/14/chartex" xmlns:mc="http://schemas.openxmlformats.org/markup-compatibility/2006" xmlns:aink="http://schemas.microsoft.com/office/drawing/2016/ink" xmlns:am3d="http://schemas.microsoft.com/office/drawing/2017/model3d" xmlns:o="urn:schemas-microsoft-com:office:office" xmlns:r="http://schemas.openxmlformats.org/officeDocument/2006/relationships" xmlns:m="http://schemas.openxmlformats.org/officeDocument/2006/math" xmlns:v="urn:schemas-microsoft-com:vml" xmlns:wp14="http://schemas.microsoft.com/office/word/2010/wordprocessingDrawing" xmlns:wp="http://schemas.openxmlformats.org/drawingml/2006/wordprocessingDrawing" xmlns:w10="urn:schemas-microsoft-com:office:word" xmlns:w="http://schemas.openxmlformats.org/wordprocessingml/2006/main" xmlns:w14="http://schemas.microsoft.com/office/word/2010/wordml" xmlns:w15="http://schemas.microsoft.com/office/word/2012/wordml" xmlns:w16cex="http://schemas.microsoft.com/office/word/2018/wordml/cex" xmlns:w16cid="http://schemas.microsoft.com/office/word/2016/wordml/cid" xmlns:w16="http://schemas.microsoft.com/office/word/2018/wordml" xmlns:w16se="http://schemas.microsoft.com/office/word/2015/wordml/symex" xmlns:wpg="http://schemas.microsoft.com/office/word/2010/wordprocessingGroup" xmlns:wpi="http://schemas.microsoft.com/office/word/2010/wordprocessingInk" xmlns:wne="http://schemas.microsoft.com/office/word/2006/wordml" xmlns:wps="http://schemas.microsoft.com/office/word/2010/wordprocessingShape" mc:Ignorable="w14 w15 w16se w16cid w16 w16cex wp14">
+<w:hdr xmlns:wpc="http://schemas.microsoft.com/office/word/2010/wordprocessingCanvas" xmlns:cx="http://schemas.microsoft.com/office/drawing/2014/chartex" xmlns:cx1="http://schemas.microsoft.com/office/drawing/2015/9/8/chartex" xmlns:cx2="http://schemas.microsoft.com/office/drawing/2015/10/21/chartex" xmlns:cx3="http://schemas.microsoft.com/office/drawing/2016/5/9/chartex" xmlns:cx4="http://schemas.microsoft.com/office/drawing/2016/5/10/chartex" xmlns:cx5="http://schemas.microsoft.com/office/drawing/2016/5/11/chartex" xmlns:cx6="http://schemas.microsoft.com/office/drawing/2016/5/12/chartex" xmlns:cx7="http://schemas.microsoft.com/office/drawing/2016/5/13/chartex" xmlns:cx8="http://schemas.microsoft.com/office/drawing/2016/5/14/chartex" xmlns:mc="http://schemas.openxmlformats.org/markup-compatibility/2006" xmlns:aink="http://schemas.microsoft.com/office/drawing/2016/ink" xmlns:am3d="http://schemas.microsoft.com/office/drawing/2017/model3d" xmlns:o="urn:schemas-microsoft-com:office:office" xmlns:oel="http://schemas.microsoft.com/office/2019/extlst" xmlns:r="http://schemas.openxmlformats.org/officeDocument/2006/relationships" xmlns:m="http://schemas.openxmlformats.org/officeDocument/2006/math" xmlns:v="urn:schemas-microsoft-com:vml" xmlns:wp14="http://schemas.microsoft.com/office/word/2010/wordprocessingDrawing" xmlns:wp="http://schemas.openxmlformats.org/drawingml/2006/wordprocessingDrawing" xmlns:w10="urn:schemas-microsoft-com:office:word" xmlns:w="http://schemas.openxmlformats.org/wordprocessingml/2006/main" xmlns:w14="http://schemas.microsoft.com/office/word/2010/wordml" xmlns:w15="http://schemas.microsoft.com/office/word/2012/wordml" xmlns:w16cex="http://schemas.microsoft.com/office/word/2018/wordml/cex" xmlns:w16cid="http://schemas.microsoft.com/office/word/2016/wordml/cid" xmlns:w16="http://schemas.microsoft.com/office/word/2018/wordml" xmlns:w16sdtdh="http://schemas.microsoft.com/office/word/2020/wordml/sdtdatahash" xmlns:w16se="http://schemas.microsoft.com/office/word/2015/wordml/symex" xmlns:wpg="http://schemas.microsoft.com/office/word/2010/wordprocessingGroup" xmlns:wpi="http://schemas.microsoft.com/office/word/2010/wordprocessingInk" xmlns:wne="http://schemas.microsoft.com/office/word/2006/wordml" xmlns:wps="http://schemas.microsoft.com/office/word/2010/wordprocessingShape" mc:Ignorable="w14 w15 w16se w16cid w16 w16cex w16sdtdh wp14">
   <w:p>
     <w:pPr>
       <w:pStyle w:val="Header"/>
@@ -984,7 +1702,7 @@
 </file>
 
 <file path=word/header3.xml><?xml version="1.0" encoding="utf-8"?>
-<w:hdr xmlns:wpc="http://schemas.microsoft.com/office/word/2010/wordprocessingCanvas" xmlns:cx="http://schemas.microsoft.com/office/drawing/2014/chartex" xmlns:cx1="http://schemas.microsoft.com/office/drawing/2015/9/8/chartex" xmlns:cx2="http://schemas.microsoft.com/office/drawing/2015/10/21/chartex" xmlns:cx3="http://schemas.microsoft.com/office/drawing/2016/5/9/chartex" xmlns:cx4="http://schemas.microsoft.com/office/drawing/2016/5/10/chartex" xmlns:cx5="http://schemas.microsoft.com/office/drawing/2016/5/11/chartex" xmlns:cx6="http://schemas.microsoft.com/office/drawing/2016/5/12/chartex" xmlns:cx7="http://schemas.microsoft.com/office/drawing/2016/5/13/chartex" xmlns:cx8="http://schemas.microsoft.com/office/drawing/2016/5/14/chartex" xmlns:mc="http://schemas.openxmlformats.org/markup-compatibility/2006" xmlns:aink="http://schemas.microsoft.com/office/drawing/2016/ink" xmlns:am3d="http://schemas.microsoft.com/office/drawing/2017/model3d" xmlns:o="urn:schemas-microsoft-com:office:office" xmlns:r="http://schemas.openxmlformats.org/officeDocument/2006/relationships" xmlns:m="http://schemas.openxmlformats.org/officeDocument/2006/math" xmlns:v="urn:schemas-microsoft-com:vml" xmlns:wp14="http://schemas.microsoft.com/office/word/2010/wordprocessingDrawing" xmlns:wp="http://schemas.openxmlformats.org/drawingml/2006/wordprocessingDrawing" xmlns:w10="urn:schemas-microsoft-com:office:word" xmlns:w="http://schemas.openxmlformats.org/wordprocessingml/2006/main" xmlns:w14="http://schemas.microsoft.com/office/word/2010/wordml" xmlns:w15="http://schemas.microsoft.com/office/word/2012/wordml" xmlns:w16cex="http://schemas.microsoft.com/office/word/2018/wordml/cex" xmlns:w16cid="http://schemas.microsoft.com/office/word/2016/wordml/cid" xmlns:w16="http://schemas.microsoft.com/office/word/2018/wordml" xmlns:w16se="http://schemas.microsoft.com/office/word/2015/wordml/symex" xmlns:wpg="http://schemas.microsoft.com/office/word/2010/wordprocessingGroup" xmlns:wpi="http://schemas.microsoft.com/office/word/2010/wordprocessingInk" xmlns:wne="http://schemas.microsoft.com/office/word/2006/wordml" xmlns:wps="http://schemas.microsoft.com/office/word/2010/wordprocessingShape" mc:Ignorable="w14 w15 w16se w16cid w16 w16cex wp14">
+<w:hdr xmlns:wpc="http://schemas.microsoft.com/office/word/2010/wordprocessingCanvas" xmlns:cx="http://schemas.microsoft.com/office/drawing/2014/chartex" xmlns:cx1="http://schemas.microsoft.com/office/drawing/2015/9/8/chartex" xmlns:cx2="http://schemas.microsoft.com/office/drawing/2015/10/21/chartex" xmlns:cx3="http://schemas.microsoft.com/office/drawing/2016/5/9/chartex" xmlns:cx4="http://schemas.microsoft.com/office/drawing/2016/5/10/chartex" xmlns:cx5="http://schemas.microsoft.com/office/drawing/2016/5/11/chartex" xmlns:cx6="http://schemas.microsoft.com/office/drawing/2016/5/12/chartex" xmlns:cx7="http://schemas.microsoft.com/office/drawing/2016/5/13/chartex" xmlns:cx8="http://schemas.microsoft.com/office/drawing/2016/5/14/chartex" xmlns:mc="http://schemas.openxmlformats.org/markup-compatibility/2006" xmlns:aink="http://schemas.microsoft.com/office/drawing/2016/ink" xmlns:am3d="http://schemas.microsoft.com/office/drawing/2017/model3d" xmlns:o="urn:schemas-microsoft-com:office:office" xmlns:oel="http://schemas.microsoft.com/office/2019/extlst" xmlns:r="http://schemas.openxmlformats.org/officeDocument/2006/relationships" xmlns:m="http://schemas.openxmlformats.org/officeDocument/2006/math" xmlns:v="urn:schemas-microsoft-com:vml" xmlns:wp14="http://schemas.microsoft.com/office/word/2010/wordprocessingDrawing" xmlns:wp="http://schemas.openxmlformats.org/drawingml/2006/wordprocessingDrawing" xmlns:w10="urn:schemas-microsoft-com:office:word" xmlns:w="http://schemas.openxmlformats.org/wordprocessingml/2006/main" xmlns:w14="http://schemas.microsoft.com/office/word/2010/wordml" xmlns:w15="http://schemas.microsoft.com/office/word/2012/wordml" xmlns:w16cex="http://schemas.microsoft.com/office/word/2018/wordml/cex" xmlns:w16cid="http://schemas.microsoft.com/office/word/2016/wordml/cid" xmlns:w16="http://schemas.microsoft.com/office/word/2018/wordml" xmlns:w16sdtdh="http://schemas.microsoft.com/office/word/2020/wordml/sdtdatahash" xmlns:w16se="http://schemas.microsoft.com/office/word/2015/wordml/symex" xmlns:wpg="http://schemas.microsoft.com/office/word/2010/wordprocessingGroup" xmlns:wpi="http://schemas.microsoft.com/office/word/2010/wordprocessingInk" xmlns:wne="http://schemas.microsoft.com/office/word/2006/wordml" xmlns:wps="http://schemas.microsoft.com/office/word/2010/wordprocessingShape" mc:Ignorable="w14 w15 w16se w16cid w16 w16cex w16sdtdh wp14">
   <w:p>
     <w:pPr>
       <w:pStyle w:val="Header"/>
@@ -994,7 +1712,7 @@
 </file>
 
 <file path=word/numbering.xml><?xml version="1.0" encoding="utf-8"?>
-<w:numbering xmlns:wpc="http://schemas.microsoft.com/office/word/2010/wordprocessingCanvas" xmlns:cx="http://schemas.microsoft.com/office/drawing/2014/chartex" xmlns:cx1="http://schemas.microsoft.com/office/drawing/2015/9/8/chartex" xmlns:cx2="http://schemas.microsoft.com/office/drawing/2015/10/21/chartex" xmlns:cx3="http://schemas.microsoft.com/office/drawing/2016/5/9/chartex" xmlns:cx4="http://schemas.microsoft.com/office/drawing/2016/5/10/chartex" xmlns:cx5="http://schemas.microsoft.com/office/drawing/2016/5/11/chartex" xmlns:cx6="http://schemas.microsoft.com/office/drawing/2016/5/12/chartex" xmlns:cx7="http://schemas.microsoft.com/office/drawing/2016/5/13/chartex" xmlns:cx8="http://schemas.microsoft.com/office/drawing/2016/5/14/chartex" xmlns:mc="http://schemas.openxmlformats.org/markup-compatibility/2006" xmlns:aink="http://schemas.microsoft.com/office/drawing/2016/ink" xmlns:am3d="http://schemas.microsoft.com/office/drawing/2017/model3d" xmlns:o="urn:schemas-microsoft-com:office:office" xmlns:r="http://schemas.openxmlformats.org/officeDocument/2006/relationships" xmlns:m="http://schemas.openxmlformats.org/officeDocument/2006/math" xmlns:v="urn:schemas-microsoft-com:vml" xmlns:wp14="http://schemas.microsoft.com/office/word/2010/wordprocessingDrawing" xmlns:wp="http://schemas.openxmlformats.org/drawingml/2006/wordprocessingDrawing" xmlns:w10="urn:schemas-microsoft-com:office:word" xmlns:w="http://schemas.openxmlformats.org/wordprocessingml/2006/main" xmlns:w14="http://schemas.microsoft.com/office/word/2010/wordml" xmlns:w15="http://schemas.microsoft.com/office/word/2012/wordml" xmlns:w16cex="http://schemas.microsoft.com/office/word/2018/wordml/cex" xmlns:w16cid="http://schemas.microsoft.com/office/word/2016/wordml/cid" xmlns:w16="http://schemas.microsoft.com/office/word/2018/wordml" xmlns:w16se="http://schemas.microsoft.com/office/word/2015/wordml/symex" xmlns:wpg="http://schemas.microsoft.com/office/word/2010/wordprocessingGroup" xmlns:wpi="http://schemas.microsoft.com/office/word/2010/wordprocessingInk" xmlns:wne="http://schemas.microsoft.com/office/word/2006/wordml" xmlns:wps="http://schemas.microsoft.com/office/word/2010/wordprocessingShape" mc:Ignorable="w14 w15 w16se w16cid w16 w16cex wp14">
+<w:numbering xmlns:wpc="http://schemas.microsoft.com/office/word/2010/wordprocessingCanvas" xmlns:cx="http://schemas.microsoft.com/office/drawing/2014/chartex" xmlns:cx1="http://schemas.microsoft.com/office/drawing/2015/9/8/chartex" xmlns:cx2="http://schemas.microsoft.com/office/drawing/2015/10/21/chartex" xmlns:cx3="http://schemas.microsoft.com/office/drawing/2016/5/9/chartex" xmlns:cx4="http://schemas.microsoft.com/office/drawing/2016/5/10/chartex" xmlns:cx5="http://schemas.microsoft.com/office/drawing/2016/5/11/chartex" xmlns:cx6="http://schemas.microsoft.com/office/drawing/2016/5/12/chartex" xmlns:cx7="http://schemas.microsoft.com/office/drawing/2016/5/13/chartex" xmlns:cx8="http://schemas.microsoft.com/office/drawing/2016/5/14/chartex" xmlns:mc="http://schemas.openxmlformats.org/markup-compatibility/2006" xmlns:aink="http://schemas.microsoft.com/office/drawing/2016/ink" xmlns:am3d="http://schemas.microsoft.com/office/drawing/2017/model3d" xmlns:o="urn:schemas-microsoft-com:office:office" xmlns:oel="http://schemas.microsoft.com/office/2019/extlst" xmlns:r="http://schemas.openxmlformats.org/officeDocument/2006/relationships" xmlns:m="http://schemas.openxmlformats.org/officeDocument/2006/math" xmlns:v="urn:schemas-microsoft-com:vml" xmlns:wp14="http://schemas.microsoft.com/office/word/2010/wordprocessingDrawing" xmlns:wp="http://schemas.openxmlformats.org/drawingml/2006/wordprocessingDrawing" xmlns:w10="urn:schemas-microsoft-com:office:word" xmlns:w="http://schemas.openxmlformats.org/wordprocessingml/2006/main" xmlns:w14="http://schemas.microsoft.com/office/word/2010/wordml" xmlns:w15="http://schemas.microsoft.com/office/word/2012/wordml" xmlns:w16cex="http://schemas.microsoft.com/office/word/2018/wordml/cex" xmlns:w16cid="http://schemas.microsoft.com/office/word/2016/wordml/cid" xmlns:w16="http://schemas.microsoft.com/office/word/2018/wordml" xmlns:w16sdtdh="http://schemas.microsoft.com/office/word/2020/wordml/sdtdatahash" xmlns:w16se="http://schemas.microsoft.com/office/word/2015/wordml/symex" xmlns:wpg="http://schemas.microsoft.com/office/word/2010/wordprocessingGroup" xmlns:wpi="http://schemas.microsoft.com/office/word/2010/wordprocessingInk" xmlns:wne="http://schemas.microsoft.com/office/word/2006/wordml" xmlns:wps="http://schemas.microsoft.com/office/word/2010/wordprocessingShape" mc:Ignorable="w14 w15 w16se w16cid w16 w16cex w16sdtdh wp14">
   <w:abstractNum w:abstractNumId="0" w15:restartNumberingAfterBreak="0">
     <w:nsid w:val="06727061"/>
     <w:multiLevelType w:val="hybridMultilevel"/>
@@ -1530,29 +2248,29 @@
       </w:pPr>
     </w:lvl>
   </w:abstractNum>
-  <w:num w:numId="1">
+  <w:num w:numId="1" w16cid:durableId="1410074769">
     <w:abstractNumId w:val="0"/>
   </w:num>
-  <w:num w:numId="2">
+  <w:num w:numId="2" w16cid:durableId="1851487749">
     <w:abstractNumId w:val="1"/>
   </w:num>
-  <w:num w:numId="3">
+  <w:num w:numId="3" w16cid:durableId="1099368918">
     <w:abstractNumId w:val="5"/>
   </w:num>
-  <w:num w:numId="4">
+  <w:num w:numId="4" w16cid:durableId="555049460">
     <w:abstractNumId w:val="3"/>
   </w:num>
-  <w:num w:numId="5">
+  <w:num w:numId="5" w16cid:durableId="1384988459">
     <w:abstractNumId w:val="4"/>
   </w:num>
-  <w:num w:numId="6">
+  <w:num w:numId="6" w16cid:durableId="452284212">
     <w:abstractNumId w:val="2"/>
   </w:num>
 </w:numbering>
 </file>
 
 <file path=word/styles.xml><?xml version="1.0" encoding="utf-8"?>
-<w:styles xmlns:mc="http://schemas.openxmlformats.org/markup-compatibility/2006" xmlns:r="http://schemas.openxmlformats.org/officeDocument/2006/relationships" xmlns:w="http://schemas.openxmlformats.org/wordprocessingml/2006/main" xmlns:w14="http://schemas.microsoft.com/office/word/2010/wordml" xmlns:w15="http://schemas.microsoft.com/office/word/2012/wordml" xmlns:w16cex="http://schemas.microsoft.com/office/word/2018/wordml/cex" xmlns:w16cid="http://schemas.microsoft.com/office/word/2016/wordml/cid" xmlns:w16="http://schemas.microsoft.com/office/word/2018/wordml" xmlns:w16se="http://schemas.microsoft.com/office/word/2015/wordml/symex" mc:Ignorable="w14 w15 w16se w16cid w16 w16cex">
+<w:styles xmlns:mc="http://schemas.openxmlformats.org/markup-compatibility/2006" xmlns:r="http://schemas.openxmlformats.org/officeDocument/2006/relationships" xmlns:w="http://schemas.openxmlformats.org/wordprocessingml/2006/main" xmlns:w14="http://schemas.microsoft.com/office/word/2010/wordml" xmlns:w15="http://schemas.microsoft.com/office/word/2012/wordml" xmlns:w16cex="http://schemas.microsoft.com/office/word/2018/wordml/cex" xmlns:w16cid="http://schemas.microsoft.com/office/word/2016/wordml/cid" xmlns:w16="http://schemas.microsoft.com/office/word/2018/wordml" xmlns:w16sdtdh="http://schemas.microsoft.com/office/word/2020/wordml/sdtdatahash" xmlns:w16se="http://schemas.microsoft.com/office/word/2015/wordml/symex" mc:Ignorable="w14 w15 w16se w16cid w16 w16cex w16sdtdh">
   <w:docDefaults>
     <w:rPrDefault>
       <w:rPr>
@@ -1971,6 +2689,28 @@
       <w:szCs w:val="32"/>
     </w:rPr>
   </w:style>
+  <w:style w:type="paragraph" w:styleId="Heading3">
+    <w:name w:val="heading 3"/>
+    <w:basedOn w:val="Normal"/>
+    <w:next w:val="Normal"/>
+    <w:link w:val="Heading3Char"/>
+    <w:uiPriority w:val="9"/>
+    <w:semiHidden/>
+    <w:unhideWhenUsed/>
+    <w:qFormat/>
+    <w:rsid w:val="00C7572C"/>
+    <w:pPr>
+      <w:keepNext/>
+      <w:keepLines/>
+      <w:spacing w:before="40" w:after="0"/>
+      <w:outlineLvl w:val="2"/>
+    </w:pPr>
+    <w:rPr>
+      <w:rFonts w:asciiTheme="majorHAnsi" w:eastAsiaTheme="majorEastAsia" w:hAnsiTheme="majorHAnsi" w:cstheme="majorBidi"/>
+      <w:color w:val="1F3763" w:themeColor="accent1" w:themeShade="7F"/>
+      <w:szCs w:val="24"/>
+    </w:rPr>
+  </w:style>
   <w:style w:type="character" w:default="1" w:styleId="DefaultParagraphFont">
     <w:name w:val="Default Paragraph Font"/>
     <w:uiPriority w:val="1"/>
@@ -2169,6 +2909,30 @@
         <w:insideV w:val="single" w:sz="4" w:space="0" w:color="auto"/>
       </w:tblBorders>
     </w:tblPr>
+  </w:style>
+  <w:style w:type="character" w:customStyle="1" w:styleId="Heading3Char">
+    <w:name w:val="Heading 3 Char"/>
+    <w:basedOn w:val="DefaultParagraphFont"/>
+    <w:link w:val="Heading3"/>
+    <w:uiPriority w:val="9"/>
+    <w:semiHidden/>
+    <w:rsid w:val="00C7572C"/>
+    <w:rPr>
+      <w:rFonts w:asciiTheme="majorHAnsi" w:eastAsiaTheme="majorEastAsia" w:hAnsiTheme="majorHAnsi" w:cstheme="majorBidi"/>
+      <w:color w:val="1F3763" w:themeColor="accent1" w:themeShade="7F"/>
+      <w:szCs w:val="24"/>
+    </w:rPr>
+  </w:style>
+  <w:style w:type="character" w:styleId="Strong">
+    <w:name w:val="Strong"/>
+    <w:basedOn w:val="DefaultParagraphFont"/>
+    <w:uiPriority w:val="22"/>
+    <w:qFormat/>
+    <w:rsid w:val="00C7572C"/>
+    <w:rPr>
+      <w:b/>
+      <w:bCs/>
+    </w:rPr>
   </w:style>
 </w:styles>
 </file>

</xml_diff>